<commit_message>
Final Structure, 2017 02 05 #2
</commit_message>
<xml_diff>
--- a/BurrowMarkdownNew.docx
+++ b/BurrowMarkdownNew.docx
@@ -140,7 +140,7 @@
         <w:rPr>
           <w:rStyle w:val="VerbatimChar"/>
         </w:rPr>
-        <w:t xml:space="preserve">           Variable1                   myData1</w:t>
+        <w:t xml:space="preserve">            Variable                  Datatype</w:t>
       </w:r>
       <w:r>
         <w:br w:type="textWrapping"/>
@@ -469,662 +469,116 @@
     </w:p>
     <w:p>
       <w:pPr>
-        <w:pStyle w:val="Heading1"/>
-      </w:pPr>
-      <w:bookmarkStart w:id="23" w:name="printburrow.report"/>
+        <w:pStyle w:val="Heading2"/>
+      </w:pPr>
+      <w:bookmarkStart w:id="23" w:name="variable-analysis---level-of-missing-values"/>
       <w:bookmarkEnd w:id="23"/>
       <w:r>
-        <w:t xml:space="preserve">print(burrow.report)</w:t>
+        <w:t xml:space="preserve">Variable analysis - level of missing values</w:t>
       </w:r>
     </w:p>
     <w:p>
       <w:pPr>
-        <w:pStyle w:val="Heading1"/>
-      </w:pPr>
-      <w:bookmarkStart w:id="24" w:name="visualise-uniques"/>
-      <w:bookmarkEnd w:id="24"/>
-      <w:r>
-        <w:t xml:space="preserve"># Visualise Uniques</w:t>
+        <w:pStyle w:val="FirstParagraph"/>
+      </w:pPr>
+      <w:r>
+        <w:drawing>
+          <wp:inline>
+            <wp:extent cx="4620126" cy="3696101"/>
+            <wp:effectExtent b="0" l="0" r="0" t="0"/>
+            <wp:docPr descr="" id="1" name="Picture"/>
+            <a:graphic>
+              <a:graphicData uri="http://schemas.openxmlformats.org/drawingml/2006/picture">
+                <pic:pic>
+                  <pic:nvPicPr>
+                    <pic:cNvPr descr="BurrowMarkdownNew_files/figure-docx/missing-1.png" id="0" name="Picture"/>
+                    <pic:cNvPicPr>
+                      <a:picLocks noChangeArrowheads="1" noChangeAspect="1"/>
+                    </pic:cNvPicPr>
+                  </pic:nvPicPr>
+                  <pic:blipFill>
+                    <a:blip r:embed="rId24"/>
+                    <a:stretch>
+                      <a:fillRect/>
+                    </a:stretch>
+                  </pic:blipFill>
+                  <pic:spPr bwMode="auto">
+                    <a:xfrm>
+                      <a:off x="0" y="0"/>
+                      <a:ext cx="4620126" cy="3696101"/>
+                    </a:xfrm>
+                    <a:prstGeom prst="rect">
+                      <a:avLst/>
+                    </a:prstGeom>
+                    <a:noFill/>
+                    <a:ln w="9525">
+                      <a:noFill/>
+                      <a:headEnd/>
+                      <a:tailEnd/>
+                    </a:ln>
+                  </pic:spPr>
+                </pic:pic>
+              </a:graphicData>
+            </a:graphic>
+          </wp:inline>
+        </w:drawing>
       </w:r>
     </w:p>
     <w:p>
       <w:pPr>
-        <w:pStyle w:val="Heading1"/>
-      </w:pPr>
-      <w:bookmarkStart w:id="25" w:name="p1---ggplotdataburrow.report"/>
+        <w:pStyle w:val="Heading2"/>
+      </w:pPr>
+      <w:bookmarkStart w:id="25" w:name="variable-analysis---level-of-unique-values"/>
       <w:bookmarkEnd w:id="25"/>
       <w:r>
-        <w:t xml:space="preserve">p1 &lt;- ggplot(data=burrow.report,</w:t>
+        <w:t xml:space="preserve">Variable analysis - level of unique values</w:t>
       </w:r>
     </w:p>
     <w:p>
       <w:pPr>
-        <w:pStyle w:val="Heading1"/>
-      </w:pPr>
-      <w:bookmarkStart w:id="26" w:name="aesxvariablename-yunique"/>
-      <w:bookmarkEnd w:id="26"/>
-      <w:r>
-        <w:t xml:space="preserve">aes(x=VariableName, y=Unique)) +</w:t>
-      </w:r>
-    </w:p>
-    <w:p>
-      <w:pPr>
-        <w:pStyle w:val="Heading1"/>
-      </w:pPr>
-      <w:bookmarkStart w:id="27" w:name="geom_barcolourblack-fill4c1e9c"/>
-      <w:bookmarkEnd w:id="27"/>
-      <w:r>
-        <w:t xml:space="preserve">geom_bar(colour="black", fill="#4C1E9C",</w:t>
-      </w:r>
-    </w:p>
-    <w:p>
-      <w:pPr>
-        <w:pStyle w:val="Heading1"/>
-      </w:pPr>
-      <w:bookmarkStart w:id="28" w:name="width.8-statidentity"/>
-      <w:bookmarkEnd w:id="28"/>
-      <w:r>
-        <w:t xml:space="preserve">width=.8, stat="identity") +</w:t>
-      </w:r>
-    </w:p>
-    <w:p>
-      <w:pPr>
-        <w:pStyle w:val="Heading1"/>
-      </w:pPr>
-      <w:bookmarkStart w:id="29" w:name="guidesfillfalse"/>
-      <w:bookmarkEnd w:id="29"/>
-      <w:r>
-        <w:t xml:space="preserve">guides(fill=FALSE) +</w:t>
-      </w:r>
-    </w:p>
-    <w:p>
-      <w:pPr>
-        <w:pStyle w:val="Heading1"/>
-      </w:pPr>
-      <w:bookmarkStart w:id="30" w:name="xlabvariables-ylab-of-total"/>
-      <w:bookmarkEnd w:id="30"/>
-      <w:r>
-        <w:t xml:space="preserve">xlab("Variables") + ylab("% of Total") +</w:t>
-      </w:r>
-    </w:p>
-    <w:p>
-      <w:pPr>
-        <w:pStyle w:val="Heading1"/>
-      </w:pPr>
-      <w:bookmarkStart w:id="31" w:name="ggtitleunique-values"/>
-      <w:bookmarkEnd w:id="31"/>
-      <w:r>
-        <w:t xml:space="preserve">ggtitle("Unique Values") +</w:t>
-      </w:r>
-    </w:p>
-    <w:p>
-      <w:pPr>
-        <w:pStyle w:val="Heading1"/>
-      </w:pPr>
-      <w:bookmarkStart w:id="32" w:name="ylim0-100"/>
-      <w:bookmarkEnd w:id="32"/>
-      <w:r>
-        <w:t xml:space="preserve">ylim(0, 100) +</w:t>
-      </w:r>
-    </w:p>
-    <w:p>
-      <w:pPr>
-        <w:pStyle w:val="Heading1"/>
-      </w:pPr>
-      <w:bookmarkStart w:id="33" w:name="themepanel.grid.major-element_blank"/>
-      <w:bookmarkEnd w:id="33"/>
-      <w:r>
-        <w:t xml:space="preserve">theme(panel.grid.major = element_blank(),</w:t>
-      </w:r>
-    </w:p>
-    <w:p>
-      <w:pPr>
-        <w:pStyle w:val="Heading1"/>
-      </w:pPr>
-      <w:bookmarkStart w:id="34" w:name="panel.grid.minor-element_blank"/>
-      <w:bookmarkEnd w:id="34"/>
-      <w:r>
-        <w:t xml:space="preserve">panel.grid.minor = element_blank(),</w:t>
-      </w:r>
-    </w:p>
-    <w:p>
-      <w:pPr>
-        <w:pStyle w:val="Heading1"/>
-      </w:pPr>
-      <w:bookmarkStart w:id="35" w:name="panel.background-element_blank"/>
-      <w:bookmarkEnd w:id="35"/>
-      <w:r>
-        <w:t xml:space="preserve">panel.background = element_blank(),</w:t>
-      </w:r>
-    </w:p>
-    <w:p>
-      <w:pPr>
-        <w:pStyle w:val="Heading1"/>
-      </w:pPr>
-      <w:bookmarkStart w:id="36" w:name="axis.lineelement_blank"/>
-      <w:bookmarkEnd w:id="36"/>
-      <w:r>
-        <w:t xml:space="preserve">axis.line=element_blank(),</w:t>
-      </w:r>
-    </w:p>
-    <w:p>
-      <w:pPr>
-        <w:pStyle w:val="Heading1"/>
-      </w:pPr>
-      <w:bookmarkStart w:id="37" w:name="axis.text.xelement_blank"/>
-      <w:bookmarkEnd w:id="37"/>
-      <w:r>
-        <w:t xml:space="preserve">axis.text.x=element_blank(),</w:t>
-      </w:r>
-    </w:p>
-    <w:p>
-      <w:pPr>
-        <w:pStyle w:val="Heading1"/>
-      </w:pPr>
-      <w:bookmarkStart w:id="38" w:name="axis.text.yelement_blank"/>
-      <w:bookmarkEnd w:id="38"/>
-      <w:r>
-        <w:t xml:space="preserve">axis.text.y=element_blank(),</w:t>
-      </w:r>
-    </w:p>
-    <w:p>
-      <w:pPr>
-        <w:pStyle w:val="Heading1"/>
-      </w:pPr>
-      <w:bookmarkStart w:id="39" w:name="axis.tickselement_blank"/>
-      <w:bookmarkEnd w:id="39"/>
-      <w:r>
-        <w:t xml:space="preserve">axis.ticks=element_blank(),</w:t>
-      </w:r>
-    </w:p>
-    <w:p>
-      <w:pPr>
-        <w:pStyle w:val="Heading1"/>
-      </w:pPr>
-      <w:bookmarkStart w:id="40" w:name="legend.positionnone"/>
-      <w:bookmarkEnd w:id="40"/>
-      <w:r>
-        <w:t xml:space="preserve">legend.position="none")</w:t>
-      </w:r>
-    </w:p>
-    <w:p>
-      <w:pPr>
-        <w:pStyle w:val="Heading1"/>
-      </w:pPr>
-      <w:bookmarkStart w:id="41" w:name="section"/>
-      <w:bookmarkEnd w:id="41"/>
-    </w:p>
-    <w:p>
-      <w:pPr>
-        <w:pStyle w:val="Heading1"/>
-      </w:pPr>
-      <w:bookmarkStart w:id="42" w:name="section-1"/>
-      <w:bookmarkEnd w:id="42"/>
-    </w:p>
-    <w:p>
-      <w:pPr>
-        <w:pStyle w:val="Heading1"/>
-      </w:pPr>
-      <w:bookmarkStart w:id="43" w:name="visualise-missing"/>
-      <w:bookmarkEnd w:id="43"/>
-      <w:r>
-        <w:t xml:space="preserve"># Visualise Missing</w:t>
-      </w:r>
-    </w:p>
-    <w:p>
-      <w:pPr>
-        <w:pStyle w:val="Heading1"/>
-      </w:pPr>
-      <w:bookmarkStart w:id="44" w:name="p2---ggplotdataburrow.report"/>
-      <w:bookmarkEnd w:id="44"/>
-      <w:r>
-        <w:t xml:space="preserve">p2 &lt;- ggplot(data=burrow.report,</w:t>
-      </w:r>
-    </w:p>
-    <w:p>
-      <w:pPr>
-        <w:pStyle w:val="Heading1"/>
-      </w:pPr>
-      <w:bookmarkStart w:id="45" w:name="aesxvariablename-ymissing"/>
-      <w:bookmarkEnd w:id="45"/>
-      <w:r>
-        <w:t xml:space="preserve">aes(x=VariableName, y=Missing)) +</w:t>
-      </w:r>
-    </w:p>
-    <w:p>
-      <w:pPr>
-        <w:pStyle w:val="Heading1"/>
-      </w:pPr>
-      <w:bookmarkStart w:id="46" w:name="geom_barcolourblack-fill4c1e9c-1"/>
-      <w:bookmarkEnd w:id="46"/>
-      <w:r>
-        <w:t xml:space="preserve">geom_bar(colour="black", fill="#4C1E9C",</w:t>
-      </w:r>
-    </w:p>
-    <w:p>
-      <w:pPr>
-        <w:pStyle w:val="Heading1"/>
-      </w:pPr>
-      <w:bookmarkStart w:id="47" w:name="width.8-statidentity-1"/>
-      <w:bookmarkEnd w:id="47"/>
-      <w:r>
-        <w:t xml:space="preserve">width=.8, stat="identity") +</w:t>
-      </w:r>
-    </w:p>
-    <w:p>
-      <w:pPr>
-        <w:pStyle w:val="Heading1"/>
-      </w:pPr>
-      <w:bookmarkStart w:id="48" w:name="guidesfillfalse-1"/>
-      <w:bookmarkEnd w:id="48"/>
-      <w:r>
-        <w:t xml:space="preserve">guides(fill=FALSE) +</w:t>
-      </w:r>
-    </w:p>
-    <w:p>
-      <w:pPr>
-        <w:pStyle w:val="Heading1"/>
-      </w:pPr>
-      <w:bookmarkStart w:id="49" w:name="xlabvariables-ylab-of-total-1"/>
-      <w:bookmarkEnd w:id="49"/>
-      <w:r>
-        <w:t xml:space="preserve">xlab("Variables") + ylab("% of Total") +</w:t>
-      </w:r>
-    </w:p>
-    <w:p>
-      <w:pPr>
-        <w:pStyle w:val="Heading1"/>
-      </w:pPr>
-      <w:bookmarkStart w:id="50" w:name="ggtitlemissing-values"/>
-      <w:bookmarkEnd w:id="50"/>
-      <w:r>
-        <w:t xml:space="preserve">ggtitle("Missing Values") +</w:t>
-      </w:r>
-    </w:p>
-    <w:p>
-      <w:pPr>
-        <w:pStyle w:val="Heading1"/>
-      </w:pPr>
-      <w:bookmarkStart w:id="51" w:name="ylim0-100-1"/>
-      <w:bookmarkEnd w:id="51"/>
-      <w:r>
-        <w:t xml:space="preserve">ylim(0, 100) +</w:t>
-      </w:r>
-    </w:p>
-    <w:p>
-      <w:pPr>
-        <w:pStyle w:val="Heading1"/>
-      </w:pPr>
-      <w:bookmarkStart w:id="52" w:name="themepanel.grid.major-element_blank-1"/>
-      <w:bookmarkEnd w:id="52"/>
-      <w:r>
-        <w:t xml:space="preserve">theme(panel.grid.major = element_blank(),</w:t>
-      </w:r>
-    </w:p>
-    <w:p>
-      <w:pPr>
-        <w:pStyle w:val="Heading1"/>
-      </w:pPr>
-      <w:bookmarkStart w:id="53" w:name="panel.grid.minor-element_blank-1"/>
-      <w:bookmarkEnd w:id="53"/>
-      <w:r>
-        <w:t xml:space="preserve">panel.grid.minor = element_blank(),</w:t>
-      </w:r>
-    </w:p>
-    <w:p>
-      <w:pPr>
-        <w:pStyle w:val="Heading1"/>
-      </w:pPr>
-      <w:bookmarkStart w:id="54" w:name="panel.background-element_blank-1"/>
-      <w:bookmarkEnd w:id="54"/>
-      <w:r>
-        <w:t xml:space="preserve">panel.background = element_blank(),</w:t>
-      </w:r>
-    </w:p>
-    <w:p>
-      <w:pPr>
-        <w:pStyle w:val="Heading1"/>
-      </w:pPr>
-      <w:bookmarkStart w:id="55" w:name="axis.lineelement_blank-1"/>
-      <w:bookmarkEnd w:id="55"/>
-      <w:r>
-        <w:t xml:space="preserve">axis.line=element_blank(),</w:t>
-      </w:r>
-    </w:p>
-    <w:p>
-      <w:pPr>
-        <w:pStyle w:val="Heading1"/>
-      </w:pPr>
-      <w:bookmarkStart w:id="56" w:name="axis.text.xelement_blank-1"/>
-      <w:bookmarkEnd w:id="56"/>
-      <w:r>
-        <w:t xml:space="preserve">axis.text.x=element_blank(),</w:t>
-      </w:r>
-    </w:p>
-    <w:p>
-      <w:pPr>
-        <w:pStyle w:val="Heading1"/>
-      </w:pPr>
-      <w:bookmarkStart w:id="57" w:name="axis.text.yelement_blank-1"/>
-      <w:bookmarkEnd w:id="57"/>
-      <w:r>
-        <w:t xml:space="preserve">axis.text.y=element_blank(),</w:t>
-      </w:r>
-    </w:p>
-    <w:p>
-      <w:pPr>
-        <w:pStyle w:val="Heading1"/>
-      </w:pPr>
-      <w:bookmarkStart w:id="58" w:name="axis.tickselement_blank-1"/>
-      <w:bookmarkEnd w:id="58"/>
-      <w:r>
-        <w:t xml:space="preserve">axis.ticks=element_blank(),</w:t>
-      </w:r>
-    </w:p>
-    <w:p>
-      <w:pPr>
-        <w:pStyle w:val="Heading1"/>
-      </w:pPr>
-      <w:bookmarkStart w:id="59" w:name="legend.positionnone-1"/>
-      <w:bookmarkEnd w:id="59"/>
-      <w:r>
-        <w:t xml:space="preserve">legend.position="none")</w:t>
-      </w:r>
-    </w:p>
-    <w:p>
-      <w:pPr>
-        <w:pStyle w:val="Heading1"/>
-      </w:pPr>
-      <w:bookmarkStart w:id="60" w:name="section-2"/>
-      <w:bookmarkEnd w:id="60"/>
-    </w:p>
-    <w:p>
-      <w:pPr>
-        <w:pStyle w:val="Heading1"/>
-      </w:pPr>
-      <w:bookmarkStart w:id="61" w:name="plot-uniques-and-missings"/>
-      <w:bookmarkEnd w:id="61"/>
-      <w:r>
-        <w:t xml:space="preserve"># plot uniques and missings</w:t>
-      </w:r>
-    </w:p>
-    <w:p>
-      <w:pPr>
-        <w:pStyle w:val="Heading1"/>
-      </w:pPr>
-      <w:bookmarkStart w:id="62" w:name="plot_gridp1-p2-alignh"/>
-      <w:bookmarkEnd w:id="62"/>
-      <w:r>
-        <w:t xml:space="preserve">plot_grid(p1, p2, align='h')</w:t>
-      </w:r>
-    </w:p>
-    <w:p>
-      <w:pPr>
-        <w:pStyle w:val="Heading1"/>
-      </w:pPr>
-      <w:bookmarkStart w:id="63" w:name="section-3"/>
-      <w:bookmarkEnd w:id="63"/>
-    </w:p>
-    <w:p>
-      <w:pPr>
-        <w:pStyle w:val="Heading1"/>
-      </w:pPr>
-      <w:bookmarkStart w:id="64" w:name="if-sumburrow.reportmissing0"/>
-      <w:bookmarkEnd w:id="64"/>
-      <w:r>
-        <w:t xml:space="preserve">if (sum(burrow.report$Missing)==0) {</w:t>
-      </w:r>
-    </w:p>
-    <w:p>
-      <w:pPr>
-        <w:pStyle w:val="Heading1"/>
-      </w:pPr>
-      <w:bookmarkStart w:id="65" w:name="printthere-were-no-missing-values-for-any-variable"/>
-      <w:bookmarkEnd w:id="65"/>
-      <w:r>
-        <w:t xml:space="preserve">print("There were no missing values for any variable")</w:t>
-      </w:r>
-    </w:p>
-    <w:p>
-      <w:pPr>
-        <w:pStyle w:val="Heading1"/>
-      </w:pPr>
-      <w:bookmarkStart w:id="66" w:name="else"/>
-      <w:bookmarkEnd w:id="66"/>
-      <w:r>
-        <w:t xml:space="preserve">} else {</w:t>
-      </w:r>
-    </w:p>
-    <w:p>
-      <w:pPr>
-        <w:pStyle w:val="Heading1"/>
-      </w:pPr>
-      <w:bookmarkStart w:id="67" w:name="printdealing-with-missing-data"/>
-      <w:bookmarkEnd w:id="67"/>
-      <w:r>
-        <w:t xml:space="preserve">print("Dealing with missing data")</w:t>
-      </w:r>
-    </w:p>
-    <w:p>
-      <w:pPr>
-        <w:pStyle w:val="Heading1"/>
-      </w:pPr>
-      <w:bookmarkStart w:id="68" w:name="section-4"/>
-      <w:bookmarkEnd w:id="68"/>
-      <w:r>
-        <w:t xml:space="preserve">}</w:t>
-      </w:r>
-    </w:p>
-    <w:p>
-      <w:pPr>
-        <w:pStyle w:val="Heading1"/>
-      </w:pPr>
-      <w:bookmarkStart w:id="69" w:name="section-5"/>
-      <w:bookmarkEnd w:id="69"/>
-    </w:p>
-    <w:p>
-      <w:pPr>
-        <w:pStyle w:val="Heading1"/>
-      </w:pPr>
-      <w:bookmarkStart w:id="70" w:name="plotvar---mpg"/>
-      <w:bookmarkEnd w:id="70"/>
-      <w:r>
-        <w:t xml:space="preserve">#plotvar &lt;- "mpg"</w:t>
-      </w:r>
-    </w:p>
-    <w:p>
-      <w:pPr>
-        <w:pStyle w:val="Heading1"/>
-      </w:pPr>
-      <w:bookmarkStart w:id="71" w:name="myplot_intmtcarsplotvar"/>
-      <w:bookmarkEnd w:id="71"/>
-      <w:r>
-        <w:t xml:space="preserve">#myPlot_Int(mtcars,plotvar)</w:t>
-      </w:r>
-    </w:p>
-    <w:p>
-      <w:pPr>
-        <w:pStyle w:val="Heading1"/>
-      </w:pPr>
-      <w:bookmarkStart w:id="72" w:name="section-6"/>
-      <w:bookmarkEnd w:id="72"/>
-    </w:p>
-    <w:p>
-      <w:pPr>
-        <w:pStyle w:val="Heading1"/>
-      </w:pPr>
-      <w:bookmarkStart w:id="73" w:name="num.histograms---nrowburrow.plothist"/>
-      <w:bookmarkEnd w:id="73"/>
-      <w:r>
-        <w:t xml:space="preserve">num.histograms &lt;- nrow(burrow.plothist)</w:t>
-      </w:r>
-    </w:p>
-    <w:p>
-      <w:pPr>
-        <w:pStyle w:val="Heading1"/>
-      </w:pPr>
-      <w:bookmarkStart w:id="74" w:name="printpastethere-arenum.histogramsnumeric-fields."/>
-      <w:bookmarkEnd w:id="74"/>
-      <w:r>
-        <w:t xml:space="preserve">print(paste("There are",num.histograms,"numeric fields."))</w:t>
-      </w:r>
-    </w:p>
-    <w:p>
-      <w:pPr>
-        <w:pStyle w:val="Heading1"/>
-      </w:pPr>
-      <w:bookmarkStart w:id="75" w:name="section-7"/>
-      <w:bookmarkEnd w:id="75"/>
-    </w:p>
-    <w:p>
-      <w:pPr>
-        <w:pStyle w:val="Heading1"/>
-      </w:pPr>
-      <w:bookmarkStart w:id="76" w:name="for-i-in-seq_lennum.histograms"/>
-      <w:bookmarkEnd w:id="76"/>
-      <w:r>
-        <w:t xml:space="preserve">for (i in seq_len(num.histograms)) {</w:t>
-      </w:r>
-    </w:p>
-    <w:p>
-      <w:pPr>
-        <w:pStyle w:val="Heading1"/>
-      </w:pPr>
-      <w:bookmarkStart w:id="77" w:name="plotvar---burrow.plothisticvariablename"/>
-      <w:bookmarkEnd w:id="77"/>
-      <w:r>
-        <w:t xml:space="preserve">plotvar &lt;- burrow.plothist[i,c("VariableName")]</w:t>
-      </w:r>
-    </w:p>
-    <w:p>
-      <w:pPr>
-        <w:pStyle w:val="Heading1"/>
-      </w:pPr>
-      <w:bookmarkStart w:id="78" w:name="printpasteplottingplotvar"/>
-      <w:bookmarkEnd w:id="78"/>
-      <w:r>
-        <w:t xml:space="preserve">print(paste("Plotting",plotvar))</w:t>
-      </w:r>
-    </w:p>
-    <w:p>
-      <w:pPr>
-        <w:pStyle w:val="Heading1"/>
-      </w:pPr>
-      <w:bookmarkStart w:id="79" w:name="section-8"/>
-      <w:bookmarkEnd w:id="79"/>
-    </w:p>
-    <w:p>
-      <w:pPr>
-        <w:pStyle w:val="Heading1"/>
-      </w:pPr>
-      <w:bookmarkStart w:id="80" w:name="possibleerror---trycatch"/>
-      <w:bookmarkEnd w:id="80"/>
-      <w:r>
-        <w:t xml:space="preserve">possibleError &lt;- tryCatch(</w:t>
-      </w:r>
-    </w:p>
-    <w:p>
-      <w:pPr>
-        <w:pStyle w:val="Heading1"/>
-      </w:pPr>
-      <w:bookmarkStart w:id="81" w:name="myplot---myplot_intburrow.inputdataplotvar"/>
-      <w:bookmarkEnd w:id="81"/>
-      <w:r>
-        <w:t xml:space="preserve">myPlot &lt;- myPlot_Int(burrow.inputdata,plotvar),</w:t>
-      </w:r>
-    </w:p>
-    <w:p>
-      <w:pPr>
-        <w:pStyle w:val="Heading1"/>
-      </w:pPr>
-      <w:bookmarkStart w:id="82" w:name="errorfunctione-e"/>
-      <w:bookmarkEnd w:id="82"/>
-      <w:r>
-        <w:t xml:space="preserve">error=function(e) e</w:t>
-      </w:r>
-    </w:p>
-    <w:p>
-      <w:pPr>
-        <w:pStyle w:val="Heading1"/>
-      </w:pPr>
-      <w:bookmarkStart w:id="83" w:name="section-9"/>
-      <w:bookmarkEnd w:id="83"/>
-      <w:r>
-        <w:t xml:space="preserve">)</w:t>
-      </w:r>
-    </w:p>
-    <w:p>
-      <w:pPr>
-        <w:pStyle w:val="Heading1"/>
-      </w:pPr>
-      <w:bookmarkStart w:id="84" w:name="section-10"/>
-      <w:bookmarkEnd w:id="84"/>
-    </w:p>
-    <w:p>
-      <w:pPr>
-        <w:pStyle w:val="Heading1"/>
-      </w:pPr>
-      <w:bookmarkStart w:id="85" w:name="ifinheritspossibleerror-error"/>
-      <w:bookmarkEnd w:id="85"/>
-      <w:r>
-        <w:t xml:space="preserve">if(inherits(possibleError, "error")) {</w:t>
-      </w:r>
-    </w:p>
-    <w:p>
-      <w:pPr>
-        <w:pStyle w:val="Heading1"/>
-      </w:pPr>
-      <w:bookmarkStart w:id="86" w:name="printpasteerror-plottingplotvar"/>
-      <w:bookmarkEnd w:id="86"/>
-      <w:r>
-        <w:t xml:space="preserve">print(paste("error plotting",plotvar))</w:t>
-      </w:r>
-    </w:p>
-    <w:p>
-      <w:pPr>
-        <w:pStyle w:val="Heading1"/>
-      </w:pPr>
-      <w:bookmarkStart w:id="87" w:name="next"/>
-      <w:bookmarkEnd w:id="87"/>
-      <w:r>
-        <w:t xml:space="preserve">next</w:t>
-      </w:r>
-    </w:p>
-    <w:p>
-      <w:pPr>
-        <w:pStyle w:val="Heading1"/>
-      </w:pPr>
-      <w:bookmarkStart w:id="88" w:name="section-11"/>
-      <w:bookmarkEnd w:id="88"/>
-      <w:r>
-        <w:t xml:space="preserve">}</w:t>
-      </w:r>
-    </w:p>
-    <w:p>
-      <w:pPr>
-        <w:pStyle w:val="Heading1"/>
-      </w:pPr>
-      <w:bookmarkStart w:id="89" w:name="section-12"/>
-      <w:bookmarkEnd w:id="89"/>
-    </w:p>
-    <w:p>
-      <w:pPr>
-        <w:pStyle w:val="Heading1"/>
-      </w:pPr>
-      <w:bookmarkStart w:id="90" w:name="printmyplot"/>
-      <w:bookmarkEnd w:id="90"/>
-      <w:r>
-        <w:t xml:space="preserve">print(myPlot)</w:t>
-      </w:r>
-    </w:p>
-    <w:p>
-      <w:pPr>
-        <w:pStyle w:val="Heading1"/>
-      </w:pPr>
-      <w:bookmarkStart w:id="91" w:name="section-13"/>
-      <w:bookmarkEnd w:id="91"/>
-      <w:r>
-        <w:t xml:space="preserve">}</w:t>
+        <w:pStyle w:val="FirstParagraph"/>
+      </w:pPr>
+      <w:r>
+        <w:drawing>
+          <wp:inline>
+            <wp:extent cx="4620126" cy="3696101"/>
+            <wp:effectExtent b="0" l="0" r="0" t="0"/>
+            <wp:docPr descr="" id="1" name="Picture"/>
+            <a:graphic>
+              <a:graphicData uri="http://schemas.openxmlformats.org/drawingml/2006/picture">
+                <pic:pic>
+                  <pic:nvPicPr>
+                    <pic:cNvPr descr="BurrowMarkdownNew_files/figure-docx/uniques-1.png" id="0" name="Picture"/>
+                    <pic:cNvPicPr>
+                      <a:picLocks noChangeArrowheads="1" noChangeAspect="1"/>
+                    </pic:cNvPicPr>
+                  </pic:nvPicPr>
+                  <pic:blipFill>
+                    <a:blip r:embed="rId26"/>
+                    <a:stretch>
+                      <a:fillRect/>
+                    </a:stretch>
+                  </pic:blipFill>
+                  <pic:spPr bwMode="auto">
+                    <a:xfrm>
+                      <a:off x="0" y="0"/>
+                      <a:ext cx="4620126" cy="3696101"/>
+                    </a:xfrm>
+                    <a:prstGeom prst="rect">
+                      <a:avLst/>
+                    </a:prstGeom>
+                    <a:noFill/>
+                    <a:ln w="9525">
+                      <a:noFill/>
+                      <a:headEnd/>
+                      <a:tailEnd/>
+                    </a:ln>
+                  </pic:spPr>
+                </pic:pic>
+              </a:graphicData>
+            </a:graphic>
+          </wp:inline>
+        </w:drawing>
       </w:r>
     </w:p>
     <w:sectPr/>
@@ -1235,7 +689,7 @@
     </w:lvl>
   </w:abstractNum>
   <w:abstractNum w:abstractNumId="990">
-    <w:nsid w:val="f078c5db"/>
+    <w:nsid w:val="a0566599"/>
     <w:multiLevelType w:val="multilevel"/>
     <w:lvl w:ilvl="0">
       <w:numFmt w:val="bullet"/>

</xml_diff>

<commit_message>
Final Structure, 2017 02 06 #1
</commit_message>
<xml_diff>
--- a/BurrowMarkdownNew.docx
+++ b/BurrowMarkdownNew.docx
@@ -484,7 +484,7 @@
       <w:r>
         <w:drawing>
           <wp:inline>
-            <wp:extent cx="4620126" cy="3696101"/>
+            <wp:extent cx="5334000" cy="3556000"/>
             <wp:effectExtent b="0" l="0" r="0" t="0"/>
             <wp:docPr descr="" id="1" name="Picture"/>
             <a:graphic>
@@ -505,7 +505,7 @@
                   <pic:spPr bwMode="auto">
                     <a:xfrm>
                       <a:off x="0" y="0"/>
-                      <a:ext cx="4620126" cy="3696101"/>
+                      <a:ext cx="5334000" cy="3556000"/>
                     </a:xfrm>
                     <a:prstGeom prst="rect">
                       <a:avLst/>
@@ -541,7 +541,7 @@
       <w:r>
         <w:drawing>
           <wp:inline>
-            <wp:extent cx="4620126" cy="3696101"/>
+            <wp:extent cx="5334000" cy="3556000"/>
             <wp:effectExtent b="0" l="0" r="0" t="0"/>
             <wp:docPr descr="" id="1" name="Picture"/>
             <a:graphic>
@@ -562,7 +562,7 @@
                   <pic:spPr bwMode="auto">
                     <a:xfrm>
                       <a:off x="0" y="0"/>
-                      <a:ext cx="4620126" cy="3696101"/>
+                      <a:ext cx="5334000" cy="3556000"/>
                     </a:xfrm>
                     <a:prstGeom prst="rect">
                       <a:avLst/>
@@ -689,7 +689,7 @@
     </w:lvl>
   </w:abstractNum>
   <w:abstractNum w:abstractNumId="990">
-    <w:nsid w:val="a0566599"/>
+    <w:nsid w:val="624a0556"/>
     <w:multiLevelType w:val="multilevel"/>
     <w:lvl w:ilvl="0">
       <w:numFmt w:val="bullet"/>

</xml_diff>

<commit_message>
Final Structure, 2017 02 07 #1
</commit_message>
<xml_diff>
--- a/BurrowMarkdownNew.docx
+++ b/BurrowMarkdownNew.docx
@@ -78,10 +78,10 @@
       <w:pPr>
         <w:pStyle w:val="Heading2"/>
       </w:pPr>
-      <w:bookmarkStart w:id="21" w:name="dataset-details"/>
+      <w:bookmarkStart w:id="21" w:name="run-the-burrow-function-to-analyse-the-source-data"/>
       <w:bookmarkEnd w:id="21"/>
       <w:r>
-        <w:t xml:space="preserve">Dataset details</w:t>
+        <w:t xml:space="preserve">Run the Burrow function to analyse the source data</w:t>
       </w:r>
     </w:p>
     <w:p>
@@ -92,44 +92,845 @@
         <w:rPr>
           <w:rStyle w:val="VerbatimChar"/>
         </w:rPr>
-        <w:t xml:space="preserve">Source data name - testdata</w:t>
-      </w:r>
-      <w:r>
-        <w:br w:type="textWrapping"/>
-      </w:r>
-      <w:r>
-        <w:rPr>
-          <w:rStyle w:val="VerbatimChar"/>
-        </w:rPr>
-        <w:t xml:space="preserve">Source data description - test data csv</w:t>
-      </w:r>
-      <w:r>
-        <w:br w:type="textWrapping"/>
-      </w:r>
-      <w:r>
-        <w:rPr>
-          <w:rStyle w:val="VerbatimChar"/>
-        </w:rPr>
-        <w:t xml:space="preserve">Burrow data created - Sun Feb 05 2017, 13:44:22</w:t>
-      </w:r>
-      <w:r>
-        <w:br w:type="textWrapping"/>
-      </w:r>
-      <w:r>
-        <w:rPr>
-          <w:rStyle w:val="VerbatimChar"/>
-        </w:rPr>
-        <w:t xml:space="preserve">Dataset dimensions - 36 columns (variables) and 500 rows (cases)</w:t>
+        <w:t xml:space="preserve">## [1] "BURROW ... Run started : Tue Feb 07 2017, 10:07:10"</w:t>
+      </w:r>
+      <w:r>
+        <w:br w:type="textWrapping"/>
+      </w:r>
+      <w:r>
+        <w:rPr>
+          <w:rStyle w:val="VerbatimChar"/>
+        </w:rPr>
+        <w:t xml:space="preserve">## [1] "BURROW ... Analysing dataset"</w:t>
+      </w:r>
+      <w:r>
+        <w:br w:type="textWrapping"/>
+      </w:r>
+      <w:r>
+        <w:rPr>
+          <w:rStyle w:val="VerbatimChar"/>
+        </w:rPr>
+        <w:t xml:space="preserve">## [1] "... write_Datasetinfo ... Writing dataset details"</w:t>
+      </w:r>
+      <w:r>
+        <w:br w:type="textWrapping"/>
+      </w:r>
+      <w:r>
+        <w:rPr>
+          <w:rStyle w:val="VerbatimChar"/>
+        </w:rPr>
+        <w:t xml:space="preserve">## [1] "... write_Datasetinfo ... Finished."</w:t>
+      </w:r>
+      <w:r>
+        <w:br w:type="textWrapping"/>
+      </w:r>
+      <w:r>
+        <w:rPr>
+          <w:rStyle w:val="VerbatimChar"/>
+        </w:rPr>
+        <w:t xml:space="preserve">## [1] "BURROW ... Calculating correlations"</w:t>
+      </w:r>
+      <w:r>
+        <w:br w:type="textWrapping"/>
+      </w:r>
+      <w:r>
+        <w:rPr>
+          <w:rStyle w:val="VerbatimChar"/>
+        </w:rPr>
+        <w:t xml:space="preserve">## [1] "BURROW ... Analysing field : ID"</w:t>
+      </w:r>
+      <w:r>
+        <w:br w:type="textWrapping"/>
+      </w:r>
+      <w:r>
+        <w:rPr>
+          <w:rStyle w:val="VerbatimChar"/>
+        </w:rPr>
+        <w:t xml:space="preserve">## [1] "BURROW ... Adding Correlation : ID"</w:t>
+      </w:r>
+      <w:r>
+        <w:br w:type="textWrapping"/>
+      </w:r>
+      <w:r>
+        <w:rPr>
+          <w:rStyle w:val="VerbatimChar"/>
+        </w:rPr>
+        <w:t xml:space="preserve">## [1] "BURROW ... Best Guess is : NUMBER"</w:t>
+      </w:r>
+      <w:r>
+        <w:br w:type="textWrapping"/>
+      </w:r>
+      <w:r>
+        <w:rPr>
+          <w:rStyle w:val="VerbatimChar"/>
+        </w:rPr>
+        <w:t xml:space="preserve">## [1] "BURROW ... Analysing field : first_name"</w:t>
+      </w:r>
+      <w:r>
+        <w:br w:type="textWrapping"/>
+      </w:r>
+      <w:r>
+        <w:rPr>
+          <w:rStyle w:val="VerbatimChar"/>
+        </w:rPr>
+        <w:t xml:space="preserve">## [1] "BURROW ... Best Guess is : TEXT 95% UNIQUE"</w:t>
+      </w:r>
+      <w:r>
+        <w:br w:type="textWrapping"/>
+      </w:r>
+      <w:r>
+        <w:rPr>
+          <w:rStyle w:val="VerbatimChar"/>
+        </w:rPr>
+        <w:t xml:space="preserve">## [1] "BURROW ... Analysing field : last_name"</w:t>
+      </w:r>
+      <w:r>
+        <w:br w:type="textWrapping"/>
+      </w:r>
+      <w:r>
+        <w:rPr>
+          <w:rStyle w:val="VerbatimChar"/>
+        </w:rPr>
+        <w:t xml:space="preserve">## [1] "BURROW ... Best Guess is : TEXT 98% UNIQUE"</w:t>
+      </w:r>
+      <w:r>
+        <w:br w:type="textWrapping"/>
+      </w:r>
+      <w:r>
+        <w:rPr>
+          <w:rStyle w:val="VerbatimChar"/>
+        </w:rPr>
+        <w:t xml:space="preserve">## [1] "BURROW ... Analysing field : company_name"</w:t>
+      </w:r>
+      <w:r>
+        <w:br w:type="textWrapping"/>
+      </w:r>
+      <w:r>
+        <w:rPr>
+          <w:rStyle w:val="VerbatimChar"/>
+        </w:rPr>
+        <w:t xml:space="preserve">## [1] "BURROW ... Best Guess is : TEXT 99% UNIQUE"</w:t>
+      </w:r>
+      <w:r>
+        <w:br w:type="textWrapping"/>
+      </w:r>
+      <w:r>
+        <w:rPr>
+          <w:rStyle w:val="VerbatimChar"/>
+        </w:rPr>
+        <w:t xml:space="preserve">## [1] "BURROW ... Analysing field : address"</w:t>
+      </w:r>
+      <w:r>
+        <w:br w:type="textWrapping"/>
+      </w:r>
+      <w:r>
+        <w:rPr>
+          <w:rStyle w:val="VerbatimChar"/>
+        </w:rPr>
+        <w:t xml:space="preserve">## [1] "BURROW ... Best Guess is : TEXT 99% UNIQUE"</w:t>
+      </w:r>
+      <w:r>
+        <w:br w:type="textWrapping"/>
+      </w:r>
+      <w:r>
+        <w:rPr>
+          <w:rStyle w:val="VerbatimChar"/>
+        </w:rPr>
+        <w:t xml:space="preserve">## [1] "BURROW ... Analysing field : city"</w:t>
+      </w:r>
+      <w:r>
+        <w:br w:type="textWrapping"/>
+      </w:r>
+      <w:r>
+        <w:rPr>
+          <w:rStyle w:val="VerbatimChar"/>
+        </w:rPr>
+        <w:t xml:space="preserve">## [1] "BURROW ... Best Guess is : TEXT 92% UNIQUE"</w:t>
+      </w:r>
+      <w:r>
+        <w:br w:type="textWrapping"/>
+      </w:r>
+      <w:r>
+        <w:rPr>
+          <w:rStyle w:val="VerbatimChar"/>
+        </w:rPr>
+        <w:t xml:space="preserve">## [1] "BURROW ... Analysing field : county"</w:t>
+      </w:r>
+      <w:r>
+        <w:br w:type="textWrapping"/>
+      </w:r>
+      <w:r>
+        <w:rPr>
+          <w:rStyle w:val="VerbatimChar"/>
+        </w:rPr>
+        <w:t xml:space="preserve">## [1] "BURROW ... Best Guess is : TEXT 21% UNIQUE"</w:t>
+      </w:r>
+      <w:r>
+        <w:br w:type="textWrapping"/>
+      </w:r>
+      <w:r>
+        <w:rPr>
+          <w:rStyle w:val="VerbatimChar"/>
+        </w:rPr>
+        <w:t xml:space="preserve">## [1] "BURROW ... Analysing field : postal"</w:t>
+      </w:r>
+      <w:r>
+        <w:br w:type="textWrapping"/>
+      </w:r>
+      <w:r>
+        <w:rPr>
+          <w:rStyle w:val="VerbatimChar"/>
+        </w:rPr>
+        <w:t xml:space="preserve">## [1] "BURROW ... Best Guess is : GEO_POSTCODE"</w:t>
+      </w:r>
+      <w:r>
+        <w:br w:type="textWrapping"/>
+      </w:r>
+      <w:r>
+        <w:rPr>
+          <w:rStyle w:val="VerbatimChar"/>
+        </w:rPr>
+        <w:t xml:space="preserve">## [1] "BURROW ... Analysing field : phone1"</w:t>
+      </w:r>
+      <w:r>
+        <w:br w:type="textWrapping"/>
+      </w:r>
+      <w:r>
+        <w:rPr>
+          <w:rStyle w:val="VerbatimChar"/>
+        </w:rPr>
+        <w:t xml:space="preserve">## [1] "BURROW ... Best Guess is : MAINLY NUMERIC 98% UNIQUE"</w:t>
+      </w:r>
+      <w:r>
+        <w:br w:type="textWrapping"/>
+      </w:r>
+      <w:r>
+        <w:rPr>
+          <w:rStyle w:val="VerbatimChar"/>
+        </w:rPr>
+        <w:t xml:space="preserve">## [1] "BURROW ... Analysing field : phone2"</w:t>
+      </w:r>
+      <w:r>
+        <w:br w:type="textWrapping"/>
+      </w:r>
+      <w:r>
+        <w:rPr>
+          <w:rStyle w:val="VerbatimChar"/>
+        </w:rPr>
+        <w:t xml:space="preserve">## [1] "BURROW ... Best Guess is : MAINLY NUMERIC 99% UNIQUE"</w:t>
+      </w:r>
+      <w:r>
+        <w:br w:type="textWrapping"/>
+      </w:r>
+      <w:r>
+        <w:rPr>
+          <w:rStyle w:val="VerbatimChar"/>
+        </w:rPr>
+        <w:t xml:space="preserve">## [1] "BURROW ... Analysing field : email"</w:t>
+      </w:r>
+      <w:r>
+        <w:br w:type="textWrapping"/>
+      </w:r>
+      <w:r>
+        <w:rPr>
+          <w:rStyle w:val="VerbatimChar"/>
+        </w:rPr>
+        <w:t xml:space="preserve">## [1] "BURROW ... Best Guess is : TEXT 99% UNIQUE"</w:t>
+      </w:r>
+      <w:r>
+        <w:br w:type="textWrapping"/>
+      </w:r>
+      <w:r>
+        <w:rPr>
+          <w:rStyle w:val="VerbatimChar"/>
+        </w:rPr>
+        <w:t xml:space="preserve">## [1] "BURROW ... Analysing field : web"</w:t>
+      </w:r>
+      <w:r>
+        <w:br w:type="textWrapping"/>
+      </w:r>
+      <w:r>
+        <w:rPr>
+          <w:rStyle w:val="VerbatimChar"/>
+        </w:rPr>
+        <w:t xml:space="preserve">## [1] "BURROW ... Best Guess is : WEB_URL"</w:t>
+      </w:r>
+      <w:r>
+        <w:br w:type="textWrapping"/>
+      </w:r>
+      <w:r>
+        <w:rPr>
+          <w:rStyle w:val="VerbatimChar"/>
+        </w:rPr>
+        <w:t xml:space="preserve">## [1] "BURROW ... Analysing field : Household.size"</w:t>
+      </w:r>
+      <w:r>
+        <w:br w:type="textWrapping"/>
+      </w:r>
+      <w:r>
+        <w:rPr>
+          <w:rStyle w:val="VerbatimChar"/>
+        </w:rPr>
+        <w:t xml:space="preserve">## [1] "BURROW ... Best Guess is : CATEGORICAL"</w:t>
+      </w:r>
+      <w:r>
+        <w:br w:type="textWrapping"/>
+      </w:r>
+      <w:r>
+        <w:rPr>
+          <w:rStyle w:val="VerbatimChar"/>
+        </w:rPr>
+        <w:t xml:space="preserve">## [1] "BURROW ... Analysing field : Likely.to.buy"</w:t>
+      </w:r>
+      <w:r>
+        <w:br w:type="textWrapping"/>
+      </w:r>
+      <w:r>
+        <w:rPr>
+          <w:rStyle w:val="VerbatimChar"/>
+        </w:rPr>
+        <w:t xml:space="preserve">## [1] "BURROW ... Best Guess is : SCALE_210120"</w:t>
+      </w:r>
+      <w:r>
+        <w:br w:type="textWrapping"/>
+      </w:r>
+      <w:r>
+        <w:rPr>
+          <w:rStyle w:val="VerbatimChar"/>
+        </w:rPr>
+        <w:t xml:space="preserve">## [1] "BURROW ... Analysing field : likely.to.recommend"</w:t>
+      </w:r>
+      <w:r>
+        <w:br w:type="textWrapping"/>
+      </w:r>
+      <w:r>
+        <w:rPr>
+          <w:rStyle w:val="VerbatimChar"/>
+        </w:rPr>
+        <w:t xml:space="preserve">## [1] "BURROW ... Best Guess is : SCALE_210120"</w:t>
+      </w:r>
+      <w:r>
+        <w:br w:type="textWrapping"/>
+      </w:r>
+      <w:r>
+        <w:rPr>
+          <w:rStyle w:val="VerbatimChar"/>
+        </w:rPr>
+        <w:t xml:space="preserve">## [1] "BURROW ... Analysing field : Likely.to.visit"</w:t>
+      </w:r>
+      <w:r>
+        <w:br w:type="textWrapping"/>
+      </w:r>
+      <w:r>
+        <w:rPr>
+          <w:rStyle w:val="VerbatimChar"/>
+        </w:rPr>
+        <w:t xml:space="preserve">## [1] "BURROW ... Best Guess is : SCALE_210120"</w:t>
+      </w:r>
+      <w:r>
+        <w:br w:type="textWrapping"/>
+      </w:r>
+      <w:r>
+        <w:rPr>
+          <w:rStyle w:val="VerbatimChar"/>
+        </w:rPr>
+        <w:t xml:space="preserve">## [1] "BURROW ... Analysing field : score1"</w:t>
+      </w:r>
+      <w:r>
+        <w:br w:type="textWrapping"/>
+      </w:r>
+      <w:r>
+        <w:rPr>
+          <w:rStyle w:val="VerbatimChar"/>
+        </w:rPr>
+        <w:t xml:space="preserve">## [1] "BURROW ... Adding Correlation : score1"</w:t>
+      </w:r>
+      <w:r>
+        <w:br w:type="textWrapping"/>
+      </w:r>
+      <w:r>
+        <w:rPr>
+          <w:rStyle w:val="VerbatimChar"/>
+        </w:rPr>
+        <w:t xml:space="preserve">## [1] "BURROW ... Best Guess is : NUMBER"</w:t>
+      </w:r>
+      <w:r>
+        <w:br w:type="textWrapping"/>
+      </w:r>
+      <w:r>
+        <w:rPr>
+          <w:rStyle w:val="VerbatimChar"/>
+        </w:rPr>
+        <w:t xml:space="preserve">## [1] "BURROW ... Analysing field : score2"</w:t>
+      </w:r>
+      <w:r>
+        <w:br w:type="textWrapping"/>
+      </w:r>
+      <w:r>
+        <w:rPr>
+          <w:rStyle w:val="VerbatimChar"/>
+        </w:rPr>
+        <w:t xml:space="preserve">## [1] "BURROW ... Adding Correlation : score2"</w:t>
+      </w:r>
+      <w:r>
+        <w:br w:type="textWrapping"/>
+      </w:r>
+      <w:r>
+        <w:rPr>
+          <w:rStyle w:val="VerbatimChar"/>
+        </w:rPr>
+        <w:t xml:space="preserve">## [1] "BURROW ... Best Guess is : NUMBER"</w:t>
+      </w:r>
+      <w:r>
+        <w:br w:type="textWrapping"/>
+      </w:r>
+      <w:r>
+        <w:rPr>
+          <w:rStyle w:val="VerbatimChar"/>
+        </w:rPr>
+        <w:t xml:space="preserve">## [1] "BURROW ... Analysing field : score3"</w:t>
+      </w:r>
+      <w:r>
+        <w:br w:type="textWrapping"/>
+      </w:r>
+      <w:r>
+        <w:rPr>
+          <w:rStyle w:val="VerbatimChar"/>
+        </w:rPr>
+        <w:t xml:space="preserve">## [1] "BURROW ... Adding Correlation : score3"</w:t>
+      </w:r>
+      <w:r>
+        <w:br w:type="textWrapping"/>
+      </w:r>
+      <w:r>
+        <w:rPr>
+          <w:rStyle w:val="VerbatimChar"/>
+        </w:rPr>
+        <w:t xml:space="preserve">## [1] "BURROW ... Best Guess is : NUMBER"</w:t>
+      </w:r>
+      <w:r>
+        <w:br w:type="textWrapping"/>
+      </w:r>
+      <w:r>
+        <w:rPr>
+          <w:rStyle w:val="VerbatimChar"/>
+        </w:rPr>
+        <w:t xml:space="preserve">## [1] "BURROW ... Analysing field : VisitDate"</w:t>
+      </w:r>
+      <w:r>
+        <w:br w:type="textWrapping"/>
+      </w:r>
+      <w:r>
+        <w:rPr>
+          <w:rStyle w:val="VerbatimChar"/>
+        </w:rPr>
+        <w:t xml:space="preserve">## [1] "BURROW ... Best Guess is : DATE_DDMMYYYY_DASHES"</w:t>
+      </w:r>
+      <w:r>
+        <w:br w:type="textWrapping"/>
+      </w:r>
+      <w:r>
+        <w:rPr>
+          <w:rStyle w:val="VerbatimChar"/>
+        </w:rPr>
+        <w:t xml:space="preserve">## [1] "BURROW ... Analysing field : Tables"</w:t>
+      </w:r>
+      <w:r>
+        <w:br w:type="textWrapping"/>
+      </w:r>
+      <w:r>
+        <w:rPr>
+          <w:rStyle w:val="VerbatimChar"/>
+        </w:rPr>
+        <w:t xml:space="preserve">## [1] "BURROW ... Adding Correlation : Tables"</w:t>
+      </w:r>
+      <w:r>
+        <w:br w:type="textWrapping"/>
+      </w:r>
+      <w:r>
+        <w:rPr>
+          <w:rStyle w:val="VerbatimChar"/>
+        </w:rPr>
+        <w:t xml:space="preserve">## [1] "BURROW ... Best Guess is : BIT_ONEZERO"</w:t>
+      </w:r>
+      <w:r>
+        <w:br w:type="textWrapping"/>
+      </w:r>
+      <w:r>
+        <w:rPr>
+          <w:rStyle w:val="VerbatimChar"/>
+        </w:rPr>
+        <w:t xml:space="preserve">## [1] "BURROW ... Analysing field : Chairs"</w:t>
+      </w:r>
+      <w:r>
+        <w:br w:type="textWrapping"/>
+      </w:r>
+      <w:r>
+        <w:rPr>
+          <w:rStyle w:val="VerbatimChar"/>
+        </w:rPr>
+        <w:t xml:space="preserve">## [1] "BURROW ... Adding Correlation : Chairs"</w:t>
+      </w:r>
+      <w:r>
+        <w:br w:type="textWrapping"/>
+      </w:r>
+      <w:r>
+        <w:rPr>
+          <w:rStyle w:val="VerbatimChar"/>
+        </w:rPr>
+        <w:t xml:space="preserve">## [1] "BURROW ... Best Guess is : BIT_ONEZERO"</w:t>
+      </w:r>
+      <w:r>
+        <w:br w:type="textWrapping"/>
+      </w:r>
+      <w:r>
+        <w:rPr>
+          <w:rStyle w:val="VerbatimChar"/>
+        </w:rPr>
+        <w:t xml:space="preserve">## [1] "BURROW ... Analysing field : Cabinets"</w:t>
+      </w:r>
+      <w:r>
+        <w:br w:type="textWrapping"/>
+      </w:r>
+      <w:r>
+        <w:rPr>
+          <w:rStyle w:val="VerbatimChar"/>
+        </w:rPr>
+        <w:t xml:space="preserve">## [1] "BURROW ... Adding Correlation : Cabinets"</w:t>
+      </w:r>
+      <w:r>
+        <w:br w:type="textWrapping"/>
+      </w:r>
+      <w:r>
+        <w:rPr>
+          <w:rStyle w:val="VerbatimChar"/>
+        </w:rPr>
+        <w:t xml:space="preserve">## [1] "BURROW ... Best Guess is : BIT_ONEZERO"</w:t>
+      </w:r>
+      <w:r>
+        <w:br w:type="textWrapping"/>
+      </w:r>
+      <w:r>
+        <w:rPr>
+          <w:rStyle w:val="VerbatimChar"/>
+        </w:rPr>
+        <w:t xml:space="preserve">## [1] "BURROW ... Analysing field : Beds"</w:t>
+      </w:r>
+      <w:r>
+        <w:br w:type="textWrapping"/>
+      </w:r>
+      <w:r>
+        <w:rPr>
+          <w:rStyle w:val="VerbatimChar"/>
+        </w:rPr>
+        <w:t xml:space="preserve">## [1] "BURROW ... Adding Correlation : Beds"</w:t>
+      </w:r>
+      <w:r>
+        <w:br w:type="textWrapping"/>
+      </w:r>
+      <w:r>
+        <w:rPr>
+          <w:rStyle w:val="VerbatimChar"/>
+        </w:rPr>
+        <w:t xml:space="preserve">## [1] "BURROW ... Best Guess is : BIT_ONEZERO"</w:t>
+      </w:r>
+      <w:r>
+        <w:br w:type="textWrapping"/>
+      </w:r>
+      <w:r>
+        <w:rPr>
+          <w:rStyle w:val="VerbatimChar"/>
+        </w:rPr>
+        <w:t xml:space="preserve">## [1] "BURROW ... Analysing field : Sofas"</w:t>
+      </w:r>
+      <w:r>
+        <w:br w:type="textWrapping"/>
+      </w:r>
+      <w:r>
+        <w:rPr>
+          <w:rStyle w:val="VerbatimChar"/>
+        </w:rPr>
+        <w:t xml:space="preserve">## [1] "BURROW ... Adding Correlation : Sofas"</w:t>
+      </w:r>
+      <w:r>
+        <w:br w:type="textWrapping"/>
+      </w:r>
+      <w:r>
+        <w:rPr>
+          <w:rStyle w:val="VerbatimChar"/>
+        </w:rPr>
+        <w:t xml:space="preserve">## [1] "BURROW ... Best Guess is : BIT_ONEZERO"</w:t>
+      </w:r>
+      <w:r>
+        <w:br w:type="textWrapping"/>
+      </w:r>
+      <w:r>
+        <w:rPr>
+          <w:rStyle w:val="VerbatimChar"/>
+        </w:rPr>
+        <w:t xml:space="preserve">## [1] "BURROW ... Analysing field : Sideboards"</w:t>
+      </w:r>
+      <w:r>
+        <w:br w:type="textWrapping"/>
+      </w:r>
+      <w:r>
+        <w:rPr>
+          <w:rStyle w:val="VerbatimChar"/>
+        </w:rPr>
+        <w:t xml:space="preserve">## [1] "BURROW ... Adding Correlation : Sideboards"</w:t>
+      </w:r>
+      <w:r>
+        <w:br w:type="textWrapping"/>
+      </w:r>
+      <w:r>
+        <w:rPr>
+          <w:rStyle w:val="VerbatimChar"/>
+        </w:rPr>
+        <w:t xml:space="preserve">## [1] "BURROW ... Best Guess is : BIT_ONEZERO"</w:t>
+      </w:r>
+      <w:r>
+        <w:br w:type="textWrapping"/>
+      </w:r>
+      <w:r>
+        <w:rPr>
+          <w:rStyle w:val="VerbatimChar"/>
+        </w:rPr>
+        <w:t xml:space="preserve">## [1] "BURROW ... Analysing field : Kitchens"</w:t>
+      </w:r>
+      <w:r>
+        <w:br w:type="textWrapping"/>
+      </w:r>
+      <w:r>
+        <w:rPr>
+          <w:rStyle w:val="VerbatimChar"/>
+        </w:rPr>
+        <w:t xml:space="preserve">## [1] "BURROW ... Adding Correlation : Kitchens"</w:t>
+      </w:r>
+      <w:r>
+        <w:br w:type="textWrapping"/>
+      </w:r>
+      <w:r>
+        <w:rPr>
+          <w:rStyle w:val="VerbatimChar"/>
+        </w:rPr>
+        <w:t xml:space="preserve">## [1] "BURROW ... Best Guess is : BIT_ONEZERO"</w:t>
+      </w:r>
+      <w:r>
+        <w:br w:type="textWrapping"/>
+      </w:r>
+      <w:r>
+        <w:rPr>
+          <w:rStyle w:val="VerbatimChar"/>
+        </w:rPr>
+        <w:t xml:space="preserve">## [1] "BURROW ... Analysing field : Salary"</w:t>
+      </w:r>
+      <w:r>
+        <w:br w:type="textWrapping"/>
+      </w:r>
+      <w:r>
+        <w:rPr>
+          <w:rStyle w:val="VerbatimChar"/>
+        </w:rPr>
+        <w:t xml:space="preserve">## [1] "BURROW ... Best Guess is : CURRENCY_UK"</w:t>
+      </w:r>
+      <w:r>
+        <w:br w:type="textWrapping"/>
+      </w:r>
+      <w:r>
+        <w:rPr>
+          <w:rStyle w:val="VerbatimChar"/>
+        </w:rPr>
+        <w:t xml:space="preserve">## [1] "BURROW ... Analysing field : Annual.expenditure"</w:t>
+      </w:r>
+      <w:r>
+        <w:br w:type="textWrapping"/>
+      </w:r>
+      <w:r>
+        <w:rPr>
+          <w:rStyle w:val="VerbatimChar"/>
+        </w:rPr>
+        <w:t xml:space="preserve">## [1] "BURROW ... Best Guess is : CURRENCY_UK"</w:t>
+      </w:r>
+      <w:r>
+        <w:br w:type="textWrapping"/>
+      </w:r>
+      <w:r>
+        <w:rPr>
+          <w:rStyle w:val="VerbatimChar"/>
+        </w:rPr>
+        <w:t xml:space="preserve">## [1] "BURROW ... Analysing field : Dist1"</w:t>
+      </w:r>
+      <w:r>
+        <w:br w:type="textWrapping"/>
+      </w:r>
+      <w:r>
+        <w:rPr>
+          <w:rStyle w:val="VerbatimChar"/>
+        </w:rPr>
+        <w:t xml:space="preserve">## [1] "BURROW ... Adding Correlation : Dist1"</w:t>
+      </w:r>
+      <w:r>
+        <w:br w:type="textWrapping"/>
+      </w:r>
+      <w:r>
+        <w:rPr>
+          <w:rStyle w:val="VerbatimChar"/>
+        </w:rPr>
+        <w:t xml:space="preserve">## [1] "BURROW ... Best Guess is : NUMBER"</w:t>
+      </w:r>
+      <w:r>
+        <w:br w:type="textWrapping"/>
+      </w:r>
+      <w:r>
+        <w:rPr>
+          <w:rStyle w:val="VerbatimChar"/>
+        </w:rPr>
+        <w:t xml:space="preserve">## [1] "BURROW ... Analysing field : Dist2"</w:t>
+      </w:r>
+      <w:r>
+        <w:br w:type="textWrapping"/>
+      </w:r>
+      <w:r>
+        <w:rPr>
+          <w:rStyle w:val="VerbatimChar"/>
+        </w:rPr>
+        <w:t xml:space="preserve">## [1] "BURROW ... Adding Correlation : Dist2"</w:t>
+      </w:r>
+      <w:r>
+        <w:br w:type="textWrapping"/>
+      </w:r>
+      <w:r>
+        <w:rPr>
+          <w:rStyle w:val="VerbatimChar"/>
+        </w:rPr>
+        <w:t xml:space="preserve">## [1] "BURROW ... Best Guess is : NUMBER"</w:t>
+      </w:r>
+      <w:r>
+        <w:br w:type="textWrapping"/>
+      </w:r>
+      <w:r>
+        <w:rPr>
+          <w:rStyle w:val="VerbatimChar"/>
+        </w:rPr>
+        <w:t xml:space="preserve">## [1] "BURROW ... Analysing field : Dist3"</w:t>
+      </w:r>
+      <w:r>
+        <w:br w:type="textWrapping"/>
+      </w:r>
+      <w:r>
+        <w:rPr>
+          <w:rStyle w:val="VerbatimChar"/>
+        </w:rPr>
+        <w:t xml:space="preserve">## [1] "BURROW ... Adding Correlation : Dist3"</w:t>
+      </w:r>
+      <w:r>
+        <w:br w:type="textWrapping"/>
+      </w:r>
+      <w:r>
+        <w:rPr>
+          <w:rStyle w:val="VerbatimChar"/>
+        </w:rPr>
+        <w:t xml:space="preserve">## [1] "BURROW ... Best Guess is : DECIMALS"</w:t>
+      </w:r>
+      <w:r>
+        <w:br w:type="textWrapping"/>
+      </w:r>
+      <w:r>
+        <w:rPr>
+          <w:rStyle w:val="VerbatimChar"/>
+        </w:rPr>
+        <w:t xml:space="preserve">## [1] "BURROW ... Analysing field : Dist4"</w:t>
+      </w:r>
+      <w:r>
+        <w:br w:type="textWrapping"/>
+      </w:r>
+      <w:r>
+        <w:rPr>
+          <w:rStyle w:val="VerbatimChar"/>
+        </w:rPr>
+        <w:t xml:space="preserve">## [1] "BURROW ... Adding Correlation : Dist4"</w:t>
+      </w:r>
+      <w:r>
+        <w:br w:type="textWrapping"/>
+      </w:r>
+      <w:r>
+        <w:rPr>
+          <w:rStyle w:val="VerbatimChar"/>
+        </w:rPr>
+        <w:t xml:space="preserve">## [1] "BURROW ... Best Guess is : DECIMALS"</w:t>
+      </w:r>
+      <w:r>
+        <w:br w:type="textWrapping"/>
+      </w:r>
+      <w:r>
+        <w:rPr>
+          <w:rStyle w:val="VerbatimChar"/>
+        </w:rPr>
+        <w:t xml:space="preserve">## [1] "BURROW ... Analysing field : Increase"</w:t>
+      </w:r>
+      <w:r>
+        <w:br w:type="textWrapping"/>
+      </w:r>
+      <w:r>
+        <w:rPr>
+          <w:rStyle w:val="VerbatimChar"/>
+        </w:rPr>
+        <w:t xml:space="preserve">## [1] "BURROW ... Best Guess is : PERCENT"</w:t>
+      </w:r>
+      <w:r>
+        <w:br w:type="textWrapping"/>
+      </w:r>
+      <w:r>
+        <w:rPr>
+          <w:rStyle w:val="VerbatimChar"/>
+        </w:rPr>
+        <w:t xml:space="preserve">## [1] "BURROW ... Analysing field : Holiday.Cash"</w:t>
+      </w:r>
+      <w:r>
+        <w:br w:type="textWrapping"/>
+      </w:r>
+      <w:r>
+        <w:rPr>
+          <w:rStyle w:val="VerbatimChar"/>
+        </w:rPr>
+        <w:t xml:space="preserve">## [1] "BURROW ... Best Guess is : CURRENCY_USA"</w:t>
+      </w:r>
+      <w:r>
+        <w:br w:type="textWrapping"/>
+      </w:r>
+      <w:r>
+        <w:rPr>
+          <w:rStyle w:val="VerbatimChar"/>
+        </w:rPr>
+        <w:t xml:space="preserve">## [1] "BURROW ... Analysing field : Recontact"</w:t>
+      </w:r>
+      <w:r>
+        <w:br w:type="textWrapping"/>
+      </w:r>
+      <w:r>
+        <w:rPr>
+          <w:rStyle w:val="VerbatimChar"/>
+        </w:rPr>
+        <w:t xml:space="preserve">## [1] "BURROW ... Best Guess is : BIT_YESNO"</w:t>
+      </w:r>
+      <w:r>
+        <w:br w:type="textWrapping"/>
+      </w:r>
+      <w:r>
+        <w:rPr>
+          <w:rStyle w:val="VerbatimChar"/>
+        </w:rPr>
+        <w:t xml:space="preserve">## [1] "BURROW ... Finished. Processing time : 2.9"</w:t>
       </w:r>
     </w:p>
     <w:p>
       <w:pPr>
         <w:pStyle w:val="Heading2"/>
       </w:pPr>
-      <w:bookmarkStart w:id="22" w:name="best-guess-at-datatype-for-each-variable"/>
+      <w:bookmarkStart w:id="22" w:name="dataset-details"/>
       <w:bookmarkEnd w:id="22"/>
       <w:r>
-        <w:t xml:space="preserve">Best Guess at datatype for each variable</w:t>
+        <w:t xml:space="preserve">Dataset details</w:t>
       </w:r>
     </w:p>
     <w:p>
@@ -140,339 +941,387 @@
         <w:rPr>
           <w:rStyle w:val="VerbatimChar"/>
         </w:rPr>
-        <w:t xml:space="preserve">            Variable                  Datatype</w:t>
-      </w:r>
-      <w:r>
-        <w:br w:type="textWrapping"/>
-      </w:r>
-      <w:r>
-        <w:rPr>
-          <w:rStyle w:val="VerbatimChar"/>
-        </w:rPr>
-        <w:t xml:space="preserve">                  ID                    NUMBER</w:t>
-      </w:r>
-      <w:r>
-        <w:br w:type="textWrapping"/>
-      </w:r>
-      <w:r>
-        <w:rPr>
-          <w:rStyle w:val="VerbatimChar"/>
-        </w:rPr>
-        <w:t xml:space="preserve">          first_name           TEXT 95% UNIQUE</w:t>
-      </w:r>
-      <w:r>
-        <w:br w:type="textWrapping"/>
-      </w:r>
-      <w:r>
-        <w:rPr>
-          <w:rStyle w:val="VerbatimChar"/>
-        </w:rPr>
-        <w:t xml:space="preserve">           last_name           TEXT 98% UNIQUE</w:t>
-      </w:r>
-      <w:r>
-        <w:br w:type="textWrapping"/>
-      </w:r>
-      <w:r>
-        <w:rPr>
-          <w:rStyle w:val="VerbatimChar"/>
-        </w:rPr>
-        <w:t xml:space="preserve">        company_name           TEXT 99% UNIQUE</w:t>
-      </w:r>
-      <w:r>
-        <w:br w:type="textWrapping"/>
-      </w:r>
-      <w:r>
-        <w:rPr>
-          <w:rStyle w:val="VerbatimChar"/>
-        </w:rPr>
-        <w:t xml:space="preserve">             address           TEXT 99% UNIQUE</w:t>
-      </w:r>
-      <w:r>
-        <w:br w:type="textWrapping"/>
-      </w:r>
-      <w:r>
-        <w:rPr>
-          <w:rStyle w:val="VerbatimChar"/>
-        </w:rPr>
-        <w:t xml:space="preserve">                city           TEXT 92% UNIQUE</w:t>
-      </w:r>
-      <w:r>
-        <w:br w:type="textWrapping"/>
-      </w:r>
-      <w:r>
-        <w:rPr>
-          <w:rStyle w:val="VerbatimChar"/>
-        </w:rPr>
-        <w:t xml:space="preserve">              county           TEXT 21% UNIQUE</w:t>
-      </w:r>
-      <w:r>
-        <w:br w:type="textWrapping"/>
-      </w:r>
-      <w:r>
-        <w:rPr>
-          <w:rStyle w:val="VerbatimChar"/>
-        </w:rPr>
-        <w:t xml:space="preserve">              postal              GEO_POSTCODE</w:t>
-      </w:r>
-      <w:r>
-        <w:br w:type="textWrapping"/>
-      </w:r>
-      <w:r>
-        <w:rPr>
-          <w:rStyle w:val="VerbatimChar"/>
-        </w:rPr>
-        <w:t xml:space="preserve">              phone1 MAINLY NUMERIC 98% UNIQUE</w:t>
-      </w:r>
-      <w:r>
-        <w:br w:type="textWrapping"/>
-      </w:r>
-      <w:r>
-        <w:rPr>
-          <w:rStyle w:val="VerbatimChar"/>
-        </w:rPr>
-        <w:t xml:space="preserve">              phone2 MAINLY NUMERIC 99% UNIQUE</w:t>
-      </w:r>
-      <w:r>
-        <w:br w:type="textWrapping"/>
-      </w:r>
-      <w:r>
-        <w:rPr>
-          <w:rStyle w:val="VerbatimChar"/>
-        </w:rPr>
-        <w:t xml:space="preserve">               email           TEXT 99% UNIQUE</w:t>
-      </w:r>
-      <w:r>
-        <w:br w:type="textWrapping"/>
-      </w:r>
-      <w:r>
-        <w:rPr>
-          <w:rStyle w:val="VerbatimChar"/>
-        </w:rPr>
-        <w:t xml:space="preserve">                 web                   WEB_URL</w:t>
-      </w:r>
-      <w:r>
-        <w:br w:type="textWrapping"/>
-      </w:r>
-      <w:r>
-        <w:rPr>
-          <w:rStyle w:val="VerbatimChar"/>
-        </w:rPr>
-        <w:t xml:space="preserve">      Household.size               CATEGORICAL</w:t>
-      </w:r>
-      <w:r>
-        <w:br w:type="textWrapping"/>
-      </w:r>
-      <w:r>
-        <w:rPr>
-          <w:rStyle w:val="VerbatimChar"/>
-        </w:rPr>
-        <w:t xml:space="preserve">       Likely.to.buy              SCALE_210120</w:t>
-      </w:r>
-      <w:r>
-        <w:br w:type="textWrapping"/>
-      </w:r>
-      <w:r>
-        <w:rPr>
-          <w:rStyle w:val="VerbatimChar"/>
-        </w:rPr>
-        <w:t xml:space="preserve"> likely.to.recommend              SCALE_210120</w:t>
-      </w:r>
-      <w:r>
-        <w:br w:type="textWrapping"/>
-      </w:r>
-      <w:r>
-        <w:rPr>
-          <w:rStyle w:val="VerbatimChar"/>
-        </w:rPr>
-        <w:t xml:space="preserve">     Likely.to.visit              SCALE_210120</w:t>
-      </w:r>
-      <w:r>
-        <w:br w:type="textWrapping"/>
-      </w:r>
-      <w:r>
-        <w:rPr>
-          <w:rStyle w:val="VerbatimChar"/>
-        </w:rPr>
-        <w:t xml:space="preserve">              score1                    NUMBER</w:t>
-      </w:r>
-      <w:r>
-        <w:br w:type="textWrapping"/>
-      </w:r>
-      <w:r>
-        <w:rPr>
-          <w:rStyle w:val="VerbatimChar"/>
-        </w:rPr>
-        <w:t xml:space="preserve">              score2                    NUMBER</w:t>
-      </w:r>
-      <w:r>
-        <w:br w:type="textWrapping"/>
-      </w:r>
-      <w:r>
-        <w:rPr>
-          <w:rStyle w:val="VerbatimChar"/>
-        </w:rPr>
-        <w:t xml:space="preserve">              score3                    NUMBER</w:t>
-      </w:r>
-      <w:r>
-        <w:br w:type="textWrapping"/>
-      </w:r>
-      <w:r>
-        <w:rPr>
-          <w:rStyle w:val="VerbatimChar"/>
-        </w:rPr>
-        <w:t xml:space="preserve">           VisitDate      DATE_DDMMYYYY_DASHES</w:t>
-      </w:r>
-      <w:r>
-        <w:br w:type="textWrapping"/>
-      </w:r>
-      <w:r>
-        <w:rPr>
-          <w:rStyle w:val="VerbatimChar"/>
-        </w:rPr>
-        <w:t xml:space="preserve">              Tables               BIT_ONEZERO</w:t>
-      </w:r>
-      <w:r>
-        <w:br w:type="textWrapping"/>
-      </w:r>
-      <w:r>
-        <w:rPr>
-          <w:rStyle w:val="VerbatimChar"/>
-        </w:rPr>
-        <w:t xml:space="preserve">              Chairs               BIT_ONEZERO</w:t>
-      </w:r>
-      <w:r>
-        <w:br w:type="textWrapping"/>
-      </w:r>
-      <w:r>
-        <w:rPr>
-          <w:rStyle w:val="VerbatimChar"/>
-        </w:rPr>
-        <w:t xml:space="preserve">            Cabinets               BIT_ONEZERO</w:t>
-      </w:r>
-      <w:r>
-        <w:br w:type="textWrapping"/>
-      </w:r>
-      <w:r>
-        <w:rPr>
-          <w:rStyle w:val="VerbatimChar"/>
-        </w:rPr>
-        <w:t xml:space="preserve">                Beds               BIT_ONEZERO</w:t>
-      </w:r>
-      <w:r>
-        <w:br w:type="textWrapping"/>
-      </w:r>
-      <w:r>
-        <w:rPr>
-          <w:rStyle w:val="VerbatimChar"/>
-        </w:rPr>
-        <w:t xml:space="preserve">               Sofas               BIT_ONEZERO</w:t>
-      </w:r>
-      <w:r>
-        <w:br w:type="textWrapping"/>
-      </w:r>
-      <w:r>
-        <w:rPr>
-          <w:rStyle w:val="VerbatimChar"/>
-        </w:rPr>
-        <w:t xml:space="preserve">          Sideboards               BIT_ONEZERO</w:t>
-      </w:r>
-      <w:r>
-        <w:br w:type="textWrapping"/>
-      </w:r>
-      <w:r>
-        <w:rPr>
-          <w:rStyle w:val="VerbatimChar"/>
-        </w:rPr>
-        <w:t xml:space="preserve">            Kitchens               BIT_ONEZERO</w:t>
-      </w:r>
-      <w:r>
-        <w:br w:type="textWrapping"/>
-      </w:r>
-      <w:r>
-        <w:rPr>
-          <w:rStyle w:val="VerbatimChar"/>
-        </w:rPr>
-        <w:t xml:space="preserve">              Salary               CURRENCY_UK</w:t>
-      </w:r>
-      <w:r>
-        <w:br w:type="textWrapping"/>
-      </w:r>
-      <w:r>
-        <w:rPr>
-          <w:rStyle w:val="VerbatimChar"/>
-        </w:rPr>
-        <w:t xml:space="preserve">  Annual.expenditure               CURRENCY_UK</w:t>
-      </w:r>
-      <w:r>
-        <w:br w:type="textWrapping"/>
-      </w:r>
-      <w:r>
-        <w:rPr>
-          <w:rStyle w:val="VerbatimChar"/>
-        </w:rPr>
-        <w:t xml:space="preserve">               Dist1                    NUMBER</w:t>
-      </w:r>
-      <w:r>
-        <w:br w:type="textWrapping"/>
-      </w:r>
-      <w:r>
-        <w:rPr>
-          <w:rStyle w:val="VerbatimChar"/>
-        </w:rPr>
-        <w:t xml:space="preserve">               Dist2                    NUMBER</w:t>
-      </w:r>
-      <w:r>
-        <w:br w:type="textWrapping"/>
-      </w:r>
-      <w:r>
-        <w:rPr>
-          <w:rStyle w:val="VerbatimChar"/>
-        </w:rPr>
-        <w:t xml:space="preserve">               Dist3                  DECIMALS</w:t>
-      </w:r>
-      <w:r>
-        <w:br w:type="textWrapping"/>
-      </w:r>
-      <w:r>
-        <w:rPr>
-          <w:rStyle w:val="VerbatimChar"/>
-        </w:rPr>
-        <w:t xml:space="preserve">               Dist4                  DECIMALS</w:t>
-      </w:r>
-      <w:r>
-        <w:br w:type="textWrapping"/>
-      </w:r>
-      <w:r>
-        <w:rPr>
-          <w:rStyle w:val="VerbatimChar"/>
-        </w:rPr>
-        <w:t xml:space="preserve">            Increase                   PERCENT</w:t>
-      </w:r>
-      <w:r>
-        <w:br w:type="textWrapping"/>
-      </w:r>
-      <w:r>
-        <w:rPr>
-          <w:rStyle w:val="VerbatimChar"/>
-        </w:rPr>
-        <w:t xml:space="preserve">        Holiday.Cash              CURRENCY_USA</w:t>
-      </w:r>
-      <w:r>
-        <w:br w:type="textWrapping"/>
-      </w:r>
-      <w:r>
-        <w:rPr>
-          <w:rStyle w:val="VerbatimChar"/>
-        </w:rPr>
-        <w:t xml:space="preserve">           Recontact                 BIT_YESNO</w:t>
+        <w:t xml:space="preserve">Source data name - Data.source</w:t>
+      </w:r>
+      <w:r>
+        <w:br w:type="textWrapping"/>
+      </w:r>
+      <w:r>
+        <w:rPr>
+          <w:rStyle w:val="VerbatimChar"/>
+        </w:rPr>
+        <w:t xml:space="preserve">Source data description - synthetic test dataset</w:t>
+      </w:r>
+      <w:r>
+        <w:br w:type="textWrapping"/>
+      </w:r>
+      <w:r>
+        <w:rPr>
+          <w:rStyle w:val="VerbatimChar"/>
+        </w:rPr>
+        <w:t xml:space="preserve">Burrow data created - Tue Feb 07 2017, 10:07:10</w:t>
+      </w:r>
+      <w:r>
+        <w:br w:type="textWrapping"/>
+      </w:r>
+      <w:r>
+        <w:rPr>
+          <w:rStyle w:val="VerbatimChar"/>
+        </w:rPr>
+        <w:t xml:space="preserve">Dataset dimensions - 36 columns (variables) and 500 rows (cases)</w:t>
       </w:r>
     </w:p>
     <w:p>
       <w:pPr>
         <w:pStyle w:val="Heading2"/>
       </w:pPr>
-      <w:bookmarkStart w:id="23" w:name="variable-analysis---level-of-missing-values"/>
+      <w:bookmarkStart w:id="23" w:name="best-guess-at-datatype-for-each-variable"/>
       <w:bookmarkEnd w:id="23"/>
+      <w:r>
+        <w:t xml:space="preserve">Best Guess at datatype for each variable</w:t>
+      </w:r>
+    </w:p>
+    <w:p>
+      <w:pPr>
+        <w:pStyle w:val="SourceCode"/>
+      </w:pPr>
+      <w:r>
+        <w:rPr>
+          <w:rStyle w:val="VerbatimChar"/>
+        </w:rPr>
+        <w:t xml:space="preserve">            Variable                  Datatype</w:t>
+      </w:r>
+      <w:r>
+        <w:br w:type="textWrapping"/>
+      </w:r>
+      <w:r>
+        <w:rPr>
+          <w:rStyle w:val="VerbatimChar"/>
+        </w:rPr>
+        <w:t xml:space="preserve">                  ID                    NUMBER</w:t>
+      </w:r>
+      <w:r>
+        <w:br w:type="textWrapping"/>
+      </w:r>
+      <w:r>
+        <w:rPr>
+          <w:rStyle w:val="VerbatimChar"/>
+        </w:rPr>
+        <w:t xml:space="preserve">          first_name           TEXT 95% UNIQUE</w:t>
+      </w:r>
+      <w:r>
+        <w:br w:type="textWrapping"/>
+      </w:r>
+      <w:r>
+        <w:rPr>
+          <w:rStyle w:val="VerbatimChar"/>
+        </w:rPr>
+        <w:t xml:space="preserve">           last_name           TEXT 98% UNIQUE</w:t>
+      </w:r>
+      <w:r>
+        <w:br w:type="textWrapping"/>
+      </w:r>
+      <w:r>
+        <w:rPr>
+          <w:rStyle w:val="VerbatimChar"/>
+        </w:rPr>
+        <w:t xml:space="preserve">        company_name           TEXT 99% UNIQUE</w:t>
+      </w:r>
+      <w:r>
+        <w:br w:type="textWrapping"/>
+      </w:r>
+      <w:r>
+        <w:rPr>
+          <w:rStyle w:val="VerbatimChar"/>
+        </w:rPr>
+        <w:t xml:space="preserve">             address           TEXT 99% UNIQUE</w:t>
+      </w:r>
+      <w:r>
+        <w:br w:type="textWrapping"/>
+      </w:r>
+      <w:r>
+        <w:rPr>
+          <w:rStyle w:val="VerbatimChar"/>
+        </w:rPr>
+        <w:t xml:space="preserve">                city           TEXT 92% UNIQUE</w:t>
+      </w:r>
+      <w:r>
+        <w:br w:type="textWrapping"/>
+      </w:r>
+      <w:r>
+        <w:rPr>
+          <w:rStyle w:val="VerbatimChar"/>
+        </w:rPr>
+        <w:t xml:space="preserve">              county           TEXT 21% UNIQUE</w:t>
+      </w:r>
+      <w:r>
+        <w:br w:type="textWrapping"/>
+      </w:r>
+      <w:r>
+        <w:rPr>
+          <w:rStyle w:val="VerbatimChar"/>
+        </w:rPr>
+        <w:t xml:space="preserve">              postal              GEO_POSTCODE</w:t>
+      </w:r>
+      <w:r>
+        <w:br w:type="textWrapping"/>
+      </w:r>
+      <w:r>
+        <w:rPr>
+          <w:rStyle w:val="VerbatimChar"/>
+        </w:rPr>
+        <w:t xml:space="preserve">              phone1 MAINLY NUMERIC 98% UNIQUE</w:t>
+      </w:r>
+      <w:r>
+        <w:br w:type="textWrapping"/>
+      </w:r>
+      <w:r>
+        <w:rPr>
+          <w:rStyle w:val="VerbatimChar"/>
+        </w:rPr>
+        <w:t xml:space="preserve">              phone2 MAINLY NUMERIC 99% UNIQUE</w:t>
+      </w:r>
+      <w:r>
+        <w:br w:type="textWrapping"/>
+      </w:r>
+      <w:r>
+        <w:rPr>
+          <w:rStyle w:val="VerbatimChar"/>
+        </w:rPr>
+        <w:t xml:space="preserve">               email           TEXT 99% UNIQUE</w:t>
+      </w:r>
+      <w:r>
+        <w:br w:type="textWrapping"/>
+      </w:r>
+      <w:r>
+        <w:rPr>
+          <w:rStyle w:val="VerbatimChar"/>
+        </w:rPr>
+        <w:t xml:space="preserve">                 web                   WEB_URL</w:t>
+      </w:r>
+      <w:r>
+        <w:br w:type="textWrapping"/>
+      </w:r>
+      <w:r>
+        <w:rPr>
+          <w:rStyle w:val="VerbatimChar"/>
+        </w:rPr>
+        <w:t xml:space="preserve">      Household.size               CATEGORICAL</w:t>
+      </w:r>
+      <w:r>
+        <w:br w:type="textWrapping"/>
+      </w:r>
+      <w:r>
+        <w:rPr>
+          <w:rStyle w:val="VerbatimChar"/>
+        </w:rPr>
+        <w:t xml:space="preserve">       Likely.to.buy              SCALE_210120</w:t>
+      </w:r>
+      <w:r>
+        <w:br w:type="textWrapping"/>
+      </w:r>
+      <w:r>
+        <w:rPr>
+          <w:rStyle w:val="VerbatimChar"/>
+        </w:rPr>
+        <w:t xml:space="preserve"> likely.to.recommend              SCALE_210120</w:t>
+      </w:r>
+      <w:r>
+        <w:br w:type="textWrapping"/>
+      </w:r>
+      <w:r>
+        <w:rPr>
+          <w:rStyle w:val="VerbatimChar"/>
+        </w:rPr>
+        <w:t xml:space="preserve">     Likely.to.visit              SCALE_210120</w:t>
+      </w:r>
+      <w:r>
+        <w:br w:type="textWrapping"/>
+      </w:r>
+      <w:r>
+        <w:rPr>
+          <w:rStyle w:val="VerbatimChar"/>
+        </w:rPr>
+        <w:t xml:space="preserve">              score1                    NUMBER</w:t>
+      </w:r>
+      <w:r>
+        <w:br w:type="textWrapping"/>
+      </w:r>
+      <w:r>
+        <w:rPr>
+          <w:rStyle w:val="VerbatimChar"/>
+        </w:rPr>
+        <w:t xml:space="preserve">              score2                    NUMBER</w:t>
+      </w:r>
+      <w:r>
+        <w:br w:type="textWrapping"/>
+      </w:r>
+      <w:r>
+        <w:rPr>
+          <w:rStyle w:val="VerbatimChar"/>
+        </w:rPr>
+        <w:t xml:space="preserve">              score3                    NUMBER</w:t>
+      </w:r>
+      <w:r>
+        <w:br w:type="textWrapping"/>
+      </w:r>
+      <w:r>
+        <w:rPr>
+          <w:rStyle w:val="VerbatimChar"/>
+        </w:rPr>
+        <w:t xml:space="preserve">           VisitDate      DATE_DDMMYYYY_DASHES</w:t>
+      </w:r>
+      <w:r>
+        <w:br w:type="textWrapping"/>
+      </w:r>
+      <w:r>
+        <w:rPr>
+          <w:rStyle w:val="VerbatimChar"/>
+        </w:rPr>
+        <w:t xml:space="preserve">              Tables               BIT_ONEZERO</w:t>
+      </w:r>
+      <w:r>
+        <w:br w:type="textWrapping"/>
+      </w:r>
+      <w:r>
+        <w:rPr>
+          <w:rStyle w:val="VerbatimChar"/>
+        </w:rPr>
+        <w:t xml:space="preserve">              Chairs               BIT_ONEZERO</w:t>
+      </w:r>
+      <w:r>
+        <w:br w:type="textWrapping"/>
+      </w:r>
+      <w:r>
+        <w:rPr>
+          <w:rStyle w:val="VerbatimChar"/>
+        </w:rPr>
+        <w:t xml:space="preserve">            Cabinets               BIT_ONEZERO</w:t>
+      </w:r>
+      <w:r>
+        <w:br w:type="textWrapping"/>
+      </w:r>
+      <w:r>
+        <w:rPr>
+          <w:rStyle w:val="VerbatimChar"/>
+        </w:rPr>
+        <w:t xml:space="preserve">                Beds               BIT_ONEZERO</w:t>
+      </w:r>
+      <w:r>
+        <w:br w:type="textWrapping"/>
+      </w:r>
+      <w:r>
+        <w:rPr>
+          <w:rStyle w:val="VerbatimChar"/>
+        </w:rPr>
+        <w:t xml:space="preserve">               Sofas               BIT_ONEZERO</w:t>
+      </w:r>
+      <w:r>
+        <w:br w:type="textWrapping"/>
+      </w:r>
+      <w:r>
+        <w:rPr>
+          <w:rStyle w:val="VerbatimChar"/>
+        </w:rPr>
+        <w:t xml:space="preserve">          Sideboards               BIT_ONEZERO</w:t>
+      </w:r>
+      <w:r>
+        <w:br w:type="textWrapping"/>
+      </w:r>
+      <w:r>
+        <w:rPr>
+          <w:rStyle w:val="VerbatimChar"/>
+        </w:rPr>
+        <w:t xml:space="preserve">            Kitchens               BIT_ONEZERO</w:t>
+      </w:r>
+      <w:r>
+        <w:br w:type="textWrapping"/>
+      </w:r>
+      <w:r>
+        <w:rPr>
+          <w:rStyle w:val="VerbatimChar"/>
+        </w:rPr>
+        <w:t xml:space="preserve">              Salary               CURRENCY_UK</w:t>
+      </w:r>
+      <w:r>
+        <w:br w:type="textWrapping"/>
+      </w:r>
+      <w:r>
+        <w:rPr>
+          <w:rStyle w:val="VerbatimChar"/>
+        </w:rPr>
+        <w:t xml:space="preserve">  Annual.expenditure               CURRENCY_UK</w:t>
+      </w:r>
+      <w:r>
+        <w:br w:type="textWrapping"/>
+      </w:r>
+      <w:r>
+        <w:rPr>
+          <w:rStyle w:val="VerbatimChar"/>
+        </w:rPr>
+        <w:t xml:space="preserve">               Dist1                    NUMBER</w:t>
+      </w:r>
+      <w:r>
+        <w:br w:type="textWrapping"/>
+      </w:r>
+      <w:r>
+        <w:rPr>
+          <w:rStyle w:val="VerbatimChar"/>
+        </w:rPr>
+        <w:t xml:space="preserve">               Dist2                    NUMBER</w:t>
+      </w:r>
+      <w:r>
+        <w:br w:type="textWrapping"/>
+      </w:r>
+      <w:r>
+        <w:rPr>
+          <w:rStyle w:val="VerbatimChar"/>
+        </w:rPr>
+        <w:t xml:space="preserve">               Dist3                  DECIMALS</w:t>
+      </w:r>
+      <w:r>
+        <w:br w:type="textWrapping"/>
+      </w:r>
+      <w:r>
+        <w:rPr>
+          <w:rStyle w:val="VerbatimChar"/>
+        </w:rPr>
+        <w:t xml:space="preserve">               Dist4                  DECIMALS</w:t>
+      </w:r>
+      <w:r>
+        <w:br w:type="textWrapping"/>
+      </w:r>
+      <w:r>
+        <w:rPr>
+          <w:rStyle w:val="VerbatimChar"/>
+        </w:rPr>
+        <w:t xml:space="preserve">            Increase                   PERCENT</w:t>
+      </w:r>
+      <w:r>
+        <w:br w:type="textWrapping"/>
+      </w:r>
+      <w:r>
+        <w:rPr>
+          <w:rStyle w:val="VerbatimChar"/>
+        </w:rPr>
+        <w:t xml:space="preserve">        Holiday.Cash              CURRENCY_USA</w:t>
+      </w:r>
+      <w:r>
+        <w:br w:type="textWrapping"/>
+      </w:r>
+      <w:r>
+        <w:rPr>
+          <w:rStyle w:val="VerbatimChar"/>
+        </w:rPr>
+        <w:t xml:space="preserve">           Recontact                 BIT_YESNO</w:t>
+      </w:r>
+    </w:p>
+    <w:p>
+      <w:pPr>
+        <w:pStyle w:val="Heading2"/>
+      </w:pPr>
+      <w:bookmarkStart w:id="24" w:name="variable-analysis---level-of-missing-values"/>
+      <w:bookmarkEnd w:id="24"/>
       <w:r>
         <w:t xml:space="preserve">Variable analysis - level of missing values</w:t>
       </w:r>
@@ -497,7 +1346,7 @@
                     </pic:cNvPicPr>
                   </pic:nvPicPr>
                   <pic:blipFill>
-                    <a:blip r:embed="rId24"/>
+                    <a:blip r:embed="rId25"/>
                     <a:stretch>
                       <a:fillRect/>
                     </a:stretch>
@@ -528,8 +1377,8 @@
       <w:pPr>
         <w:pStyle w:val="Heading2"/>
       </w:pPr>
-      <w:bookmarkStart w:id="25" w:name="variable-analysis---level-of-unique-values"/>
-      <w:bookmarkEnd w:id="25"/>
+      <w:bookmarkStart w:id="26" w:name="variable-analysis---level-of-unique-values"/>
+      <w:bookmarkEnd w:id="26"/>
       <w:r>
         <w:t xml:space="preserve">Variable analysis - level of unique values</w:t>
       </w:r>
@@ -554,7 +1403,7 @@
                     </pic:cNvPicPr>
                   </pic:nvPicPr>
                   <pic:blipFill>
-                    <a:blip r:embed="rId26"/>
+                    <a:blip r:embed="rId27"/>
                     <a:stretch>
                       <a:fillRect/>
                     </a:stretch>
@@ -581,6 +1430,1043 @@
         </w:drawing>
       </w:r>
     </w:p>
+    <w:p>
+      <w:pPr>
+        <w:pStyle w:val="Heading2"/>
+      </w:pPr>
+      <w:bookmarkStart w:id="28" w:name="variable-analysis---correlations"/>
+      <w:bookmarkEnd w:id="28"/>
+      <w:r>
+        <w:t xml:space="preserve">Variable analysis - correlations</w:t>
+      </w:r>
+    </w:p>
+    <w:p>
+      <w:pPr>
+        <w:pStyle w:val="SourceCode"/>
+      </w:pPr>
+      <w:r>
+        <w:rPr>
+          <w:rStyle w:val="VerbatimChar"/>
+        </w:rPr>
+        <w:t xml:space="preserve">Warning in (function (data, mapping, alignPercent = 0.6, method =</w:t>
+      </w:r>
+      <w:r>
+        <w:br w:type="textWrapping"/>
+      </w:r>
+      <w:r>
+        <w:rPr>
+          <w:rStyle w:val="VerbatimChar"/>
+        </w:rPr>
+        <w:t xml:space="preserve">"pearson", : Removed 11 rows containing missing values</w:t>
+      </w:r>
+      <w:r>
+        <w:br w:type="textWrapping"/>
+      </w:r>
+      <w:r>
+        <w:rPr>
+          <w:rStyle w:val="VerbatimChar"/>
+        </w:rPr>
+        <w:t xml:space="preserve">Warning in (function (data, mapping, alignPercent = 0.6, method =</w:t>
+      </w:r>
+      <w:r>
+        <w:br w:type="textWrapping"/>
+      </w:r>
+      <w:r>
+        <w:rPr>
+          <w:rStyle w:val="VerbatimChar"/>
+        </w:rPr>
+        <w:t xml:space="preserve">"pearson", : Removed 12 rows containing missing values</w:t>
+      </w:r>
+      <w:r>
+        <w:br w:type="textWrapping"/>
+      </w:r>
+      <w:r>
+        <w:rPr>
+          <w:rStyle w:val="VerbatimChar"/>
+        </w:rPr>
+        <w:t xml:space="preserve">Warning in (function (data, mapping, alignPercent = 0.6, method =</w:t>
+      </w:r>
+      <w:r>
+        <w:br w:type="textWrapping"/>
+      </w:r>
+      <w:r>
+        <w:rPr>
+          <w:rStyle w:val="VerbatimChar"/>
+        </w:rPr>
+        <w:t xml:space="preserve">"pearson", : Removed 9 rows containing missing values</w:t>
+      </w:r>
+      <w:r>
+        <w:br w:type="textWrapping"/>
+      </w:r>
+      <w:r>
+        <w:rPr>
+          <w:rStyle w:val="VerbatimChar"/>
+        </w:rPr>
+        <w:t xml:space="preserve">Warning: Removed 11 rows containing missing values (geom_point).</w:t>
+      </w:r>
+      <w:r>
+        <w:br w:type="textWrapping"/>
+      </w:r>
+      <w:r>
+        <w:rPr>
+          <w:rStyle w:val="VerbatimChar"/>
+        </w:rPr>
+        <w:t xml:space="preserve">Warning: Removed 11 rows containing non-finite values (stat_density).</w:t>
+      </w:r>
+      <w:r>
+        <w:br w:type="textWrapping"/>
+      </w:r>
+      <w:r>
+        <w:rPr>
+          <w:rStyle w:val="VerbatimChar"/>
+        </w:rPr>
+        <w:t xml:space="preserve">Warning in (function (data, mapping, alignPercent = 0.6, method =</w:t>
+      </w:r>
+      <w:r>
+        <w:br w:type="textWrapping"/>
+      </w:r>
+      <w:r>
+        <w:rPr>
+          <w:rStyle w:val="VerbatimChar"/>
+        </w:rPr>
+        <w:t xml:space="preserve">"pearson", : Removed 23 rows containing missing values</w:t>
+      </w:r>
+      <w:r>
+        <w:br w:type="textWrapping"/>
+      </w:r>
+      <w:r>
+        <w:rPr>
+          <w:rStyle w:val="VerbatimChar"/>
+        </w:rPr>
+        <w:t xml:space="preserve">Warning in (function (data, mapping, alignPercent = 0.6, method =</w:t>
+      </w:r>
+      <w:r>
+        <w:br w:type="textWrapping"/>
+      </w:r>
+      <w:r>
+        <w:rPr>
+          <w:rStyle w:val="VerbatimChar"/>
+        </w:rPr>
+        <w:t xml:space="preserve">"pearson", : Removed 20 rows containing missing values</w:t>
+      </w:r>
+      <w:r>
+        <w:br w:type="textWrapping"/>
+      </w:r>
+      <w:r>
+        <w:rPr>
+          <w:rStyle w:val="VerbatimChar"/>
+        </w:rPr>
+        <w:t xml:space="preserve">Warning: Removed 12 rows containing missing values (geom_point).</w:t>
+      </w:r>
+      <w:r>
+        <w:br w:type="textWrapping"/>
+      </w:r>
+      <w:r>
+        <w:rPr>
+          <w:rStyle w:val="VerbatimChar"/>
+        </w:rPr>
+        <w:t xml:space="preserve">Warning: Removed 23 rows containing missing values (geom_point).</w:t>
+      </w:r>
+      <w:r>
+        <w:br w:type="textWrapping"/>
+      </w:r>
+      <w:r>
+        <w:rPr>
+          <w:rStyle w:val="VerbatimChar"/>
+        </w:rPr>
+        <w:t xml:space="preserve">Warning: Removed 12 rows containing non-finite values (stat_density).</w:t>
+      </w:r>
+      <w:r>
+        <w:br w:type="textWrapping"/>
+      </w:r>
+      <w:r>
+        <w:rPr>
+          <w:rStyle w:val="VerbatimChar"/>
+        </w:rPr>
+        <w:t xml:space="preserve">Warning in (function (data, mapping, alignPercent = 0.6, method =</w:t>
+      </w:r>
+      <w:r>
+        <w:br w:type="textWrapping"/>
+      </w:r>
+      <w:r>
+        <w:rPr>
+          <w:rStyle w:val="VerbatimChar"/>
+        </w:rPr>
+        <w:t xml:space="preserve">"pearson", : Removed 20 rows containing missing values</w:t>
+      </w:r>
+      <w:r>
+        <w:br w:type="textWrapping"/>
+      </w:r>
+      <w:r>
+        <w:rPr>
+          <w:rStyle w:val="VerbatimChar"/>
+        </w:rPr>
+        <w:t xml:space="preserve">Warning: Removed 9 rows containing missing values (geom_point).</w:t>
+      </w:r>
+      <w:r>
+        <w:br w:type="textWrapping"/>
+      </w:r>
+      <w:r>
+        <w:rPr>
+          <w:rStyle w:val="VerbatimChar"/>
+        </w:rPr>
+        <w:t xml:space="preserve">Warning: Removed 20 rows containing missing values (geom_point).</w:t>
+      </w:r>
+      <w:r>
+        <w:br w:type="textWrapping"/>
+      </w:r>
+      <w:r>
+        <w:rPr>
+          <w:rStyle w:val="VerbatimChar"/>
+        </w:rPr>
+        <w:t xml:space="preserve"/>
+      </w:r>
+      <w:r>
+        <w:br w:type="textWrapping"/>
+      </w:r>
+      <w:r>
+        <w:rPr>
+          <w:rStyle w:val="VerbatimChar"/>
+        </w:rPr>
+        <w:t xml:space="preserve">Warning: Removed 20 rows containing missing values (geom_point).</w:t>
+      </w:r>
+      <w:r>
+        <w:br w:type="textWrapping"/>
+      </w:r>
+      <w:r>
+        <w:rPr>
+          <w:rStyle w:val="VerbatimChar"/>
+        </w:rPr>
+        <w:t xml:space="preserve">Warning: Removed 9 rows containing non-finite values (stat_density).</w:t>
+      </w:r>
+    </w:p>
+    <w:p>
+      <w:pPr>
+        <w:pStyle w:val="FirstParagraph"/>
+      </w:pPr>
+      <w:r>
+        <w:drawing>
+          <wp:inline>
+            <wp:extent cx="4620126" cy="3696101"/>
+            <wp:effectExtent b="0" l="0" r="0" t="0"/>
+            <wp:docPr descr="" id="1" name="Picture"/>
+            <a:graphic>
+              <a:graphicData uri="http://schemas.openxmlformats.org/drawingml/2006/picture">
+                <pic:pic>
+                  <pic:nvPicPr>
+                    <pic:cNvPr descr="BurrowMarkdownNew_files/figure-docx/correlations-1.png" id="0" name="Picture"/>
+                    <pic:cNvPicPr>
+                      <a:picLocks noChangeArrowheads="1" noChangeAspect="1"/>
+                    </pic:cNvPicPr>
+                  </pic:nvPicPr>
+                  <pic:blipFill>
+                    <a:blip r:embed="rId29"/>
+                    <a:stretch>
+                      <a:fillRect/>
+                    </a:stretch>
+                  </pic:blipFill>
+                  <pic:spPr bwMode="auto">
+                    <a:xfrm>
+                      <a:off x="0" y="0"/>
+                      <a:ext cx="4620126" cy="3696101"/>
+                    </a:xfrm>
+                    <a:prstGeom prst="rect">
+                      <a:avLst/>
+                    </a:prstGeom>
+                    <a:noFill/>
+                    <a:ln w="9525">
+                      <a:noFill/>
+                      <a:headEnd/>
+                      <a:tailEnd/>
+                    </a:ln>
+                  </pic:spPr>
+                </pic:pic>
+              </a:graphicData>
+            </a:graphic>
+          </wp:inline>
+        </w:drawing>
+      </w:r>
+    </w:p>
+    <w:p>
+      <w:pPr>
+        <w:pStyle w:val="SourceCode"/>
+      </w:pPr>
+      <w:r>
+        <w:rPr>
+          <w:rStyle w:val="VerbatimChar"/>
+        </w:rPr>
+        <w:t xml:space="preserve">Warning: Removed 8 rows containing non-finite values (stat_density).</w:t>
+      </w:r>
+      <w:r>
+        <w:br w:type="textWrapping"/>
+      </w:r>
+      <w:r>
+        <w:rPr>
+          <w:rStyle w:val="VerbatimChar"/>
+        </w:rPr>
+        <w:t xml:space="preserve">Warning in (function (data, mapping, alignPercent = 0.6, method =</w:t>
+      </w:r>
+      <w:r>
+        <w:br w:type="textWrapping"/>
+      </w:r>
+      <w:r>
+        <w:rPr>
+          <w:rStyle w:val="VerbatimChar"/>
+        </w:rPr>
+        <w:t xml:space="preserve">"pearson", : Removed 15 rows containing missing values</w:t>
+      </w:r>
+      <w:r>
+        <w:br w:type="textWrapping"/>
+      </w:r>
+      <w:r>
+        <w:rPr>
+          <w:rStyle w:val="VerbatimChar"/>
+        </w:rPr>
+        <w:t xml:space="preserve">Warning in (function (data, mapping, alignPercent = 0.6, method =</w:t>
+      </w:r>
+      <w:r>
+        <w:br w:type="textWrapping"/>
+      </w:r>
+      <w:r>
+        <w:rPr>
+          <w:rStyle w:val="VerbatimChar"/>
+        </w:rPr>
+        <w:t xml:space="preserve">"pearson", : Removed 21 rows containing missing values</w:t>
+      </w:r>
+      <w:r>
+        <w:br w:type="textWrapping"/>
+      </w:r>
+      <w:r>
+        <w:rPr>
+          <w:rStyle w:val="VerbatimChar"/>
+        </w:rPr>
+        <w:t xml:space="preserve">Warning in (function (data, mapping, alignPercent = 0.6, method =</w:t>
+      </w:r>
+      <w:r>
+        <w:br w:type="textWrapping"/>
+      </w:r>
+      <w:r>
+        <w:rPr>
+          <w:rStyle w:val="VerbatimChar"/>
+        </w:rPr>
+        <w:t xml:space="preserve">"pearson", : Removed 14 rows containing missing values</w:t>
+      </w:r>
+      <w:r>
+        <w:br w:type="textWrapping"/>
+      </w:r>
+      <w:r>
+        <w:rPr>
+          <w:rStyle w:val="VerbatimChar"/>
+        </w:rPr>
+        <w:t xml:space="preserve">Warning: Removed 15 rows containing missing values (geom_point).</w:t>
+      </w:r>
+      <w:r>
+        <w:br w:type="textWrapping"/>
+      </w:r>
+      <w:r>
+        <w:rPr>
+          <w:rStyle w:val="VerbatimChar"/>
+        </w:rPr>
+        <w:t xml:space="preserve">Warning: Removed 7 rows containing non-finite values (stat_density).</w:t>
+      </w:r>
+      <w:r>
+        <w:br w:type="textWrapping"/>
+      </w:r>
+      <w:r>
+        <w:rPr>
+          <w:rStyle w:val="VerbatimChar"/>
+        </w:rPr>
+        <w:t xml:space="preserve">Warning in (function (data, mapping, alignPercent = 0.6, method =</w:t>
+      </w:r>
+      <w:r>
+        <w:br w:type="textWrapping"/>
+      </w:r>
+      <w:r>
+        <w:rPr>
+          <w:rStyle w:val="VerbatimChar"/>
+        </w:rPr>
+        <w:t xml:space="preserve">"pearson", : Removed 20 rows containing missing values</w:t>
+      </w:r>
+      <w:r>
+        <w:br w:type="textWrapping"/>
+      </w:r>
+      <w:r>
+        <w:rPr>
+          <w:rStyle w:val="VerbatimChar"/>
+        </w:rPr>
+        <w:t xml:space="preserve">Warning in (function (data, mapping, alignPercent = 0.6, method =</w:t>
+      </w:r>
+      <w:r>
+        <w:br w:type="textWrapping"/>
+      </w:r>
+      <w:r>
+        <w:rPr>
+          <w:rStyle w:val="VerbatimChar"/>
+        </w:rPr>
+        <w:t xml:space="preserve">"pearson", : Removed 12 rows containing missing values</w:t>
+      </w:r>
+      <w:r>
+        <w:br w:type="textWrapping"/>
+      </w:r>
+      <w:r>
+        <w:rPr>
+          <w:rStyle w:val="VerbatimChar"/>
+        </w:rPr>
+        <w:t xml:space="preserve">Warning: Removed 21 rows containing missing values (geom_point).</w:t>
+      </w:r>
+      <w:r>
+        <w:br w:type="textWrapping"/>
+      </w:r>
+      <w:r>
+        <w:rPr>
+          <w:rStyle w:val="VerbatimChar"/>
+        </w:rPr>
+        <w:t xml:space="preserve">Warning: Removed 20 rows containing missing values (geom_point).</w:t>
+      </w:r>
+      <w:r>
+        <w:br w:type="textWrapping"/>
+      </w:r>
+      <w:r>
+        <w:rPr>
+          <w:rStyle w:val="VerbatimChar"/>
+        </w:rPr>
+        <w:t xml:space="preserve">Warning: Removed 13 rows containing non-finite values (stat_density).</w:t>
+      </w:r>
+      <w:r>
+        <w:br w:type="textWrapping"/>
+      </w:r>
+      <w:r>
+        <w:rPr>
+          <w:rStyle w:val="VerbatimChar"/>
+        </w:rPr>
+        <w:t xml:space="preserve">Warning in (function (data, mapping, alignPercent = 0.6, method =</w:t>
+      </w:r>
+      <w:r>
+        <w:br w:type="textWrapping"/>
+      </w:r>
+      <w:r>
+        <w:rPr>
+          <w:rStyle w:val="VerbatimChar"/>
+        </w:rPr>
+        <w:t xml:space="preserve">"pearson", : Removed 19 rows containing missing values</w:t>
+      </w:r>
+      <w:r>
+        <w:br w:type="textWrapping"/>
+      </w:r>
+      <w:r>
+        <w:rPr>
+          <w:rStyle w:val="VerbatimChar"/>
+        </w:rPr>
+        <w:t xml:space="preserve">Warning: Removed 14 rows containing missing values (geom_point).</w:t>
+      </w:r>
+      <w:r>
+        <w:br w:type="textWrapping"/>
+      </w:r>
+      <w:r>
+        <w:rPr>
+          <w:rStyle w:val="VerbatimChar"/>
+        </w:rPr>
+        <w:t xml:space="preserve">Warning: Removed 12 rows containing missing values (geom_point).</w:t>
+      </w:r>
+      <w:r>
+        <w:br w:type="textWrapping"/>
+      </w:r>
+      <w:r>
+        <w:rPr>
+          <w:rStyle w:val="VerbatimChar"/>
+        </w:rPr>
+        <w:t xml:space="preserve">Warning: Removed 19 rows containing missing values (geom_point).</w:t>
+      </w:r>
+      <w:r>
+        <w:br w:type="textWrapping"/>
+      </w:r>
+      <w:r>
+        <w:rPr>
+          <w:rStyle w:val="VerbatimChar"/>
+        </w:rPr>
+        <w:t xml:space="preserve">Warning: Removed 6 rows containing non-finite values (stat_density).</w:t>
+      </w:r>
+    </w:p>
+    <w:p>
+      <w:pPr>
+        <w:pStyle w:val="FirstParagraph"/>
+      </w:pPr>
+      <w:r>
+        <w:drawing>
+          <wp:inline>
+            <wp:extent cx="4620126" cy="3696101"/>
+            <wp:effectExtent b="0" l="0" r="0" t="0"/>
+            <wp:docPr descr="" id="1" name="Picture"/>
+            <a:graphic>
+              <a:graphicData uri="http://schemas.openxmlformats.org/drawingml/2006/picture">
+                <pic:pic>
+                  <pic:nvPicPr>
+                    <pic:cNvPr descr="BurrowMarkdownNew_files/figure-docx/correlations-2.png" id="0" name="Picture"/>
+                    <pic:cNvPicPr>
+                      <a:picLocks noChangeArrowheads="1" noChangeAspect="1"/>
+                    </pic:cNvPicPr>
+                  </pic:nvPicPr>
+                  <pic:blipFill>
+                    <a:blip r:embed="rId30"/>
+                    <a:stretch>
+                      <a:fillRect/>
+                    </a:stretch>
+                  </pic:blipFill>
+                  <pic:spPr bwMode="auto">
+                    <a:xfrm>
+                      <a:off x="0" y="0"/>
+                      <a:ext cx="4620126" cy="3696101"/>
+                    </a:xfrm>
+                    <a:prstGeom prst="rect">
+                      <a:avLst/>
+                    </a:prstGeom>
+                    <a:noFill/>
+                    <a:ln w="9525">
+                      <a:noFill/>
+                      <a:headEnd/>
+                      <a:tailEnd/>
+                    </a:ln>
+                  </pic:spPr>
+                </pic:pic>
+              </a:graphicData>
+            </a:graphic>
+          </wp:inline>
+        </w:drawing>
+      </w:r>
+      <w:r>
+        <w:t xml:space="preserve"> </w:t>
+      </w:r>
+      <w:r>
+        <w:t xml:space="preserve">## Variable analysis - distributions and outliers for numeric variables</w:t>
+      </w:r>
+    </w:p>
+    <w:p>
+      <w:pPr>
+        <w:pStyle w:val="SourceCode"/>
+      </w:pPr>
+      <w:r>
+        <w:rPr>
+          <w:rStyle w:val="VerbatimChar"/>
+        </w:rPr>
+        <w:t xml:space="preserve">[1] "Charting - ID  datatype is  NUMBER"</w:t>
+      </w:r>
+    </w:p>
+    <w:p>
+      <w:pPr>
+        <w:pStyle w:val="FirstParagraph"/>
+      </w:pPr>
+      <w:r>
+        <w:drawing>
+          <wp:inline>
+            <wp:extent cx="5334000" cy="3556000"/>
+            <wp:effectExtent b="0" l="0" r="0" t="0"/>
+            <wp:docPr descr="" id="1" name="Picture"/>
+            <a:graphic>
+              <a:graphicData uri="http://schemas.openxmlformats.org/drawingml/2006/picture">
+                <pic:pic>
+                  <pic:nvPicPr>
+                    <pic:cNvPr descr="BurrowMarkdownNew_files/figure-docx/distributions-1.png" id="0" name="Picture"/>
+                    <pic:cNvPicPr>
+                      <a:picLocks noChangeArrowheads="1" noChangeAspect="1"/>
+                    </pic:cNvPicPr>
+                  </pic:nvPicPr>
+                  <pic:blipFill>
+                    <a:blip r:embed="rId31"/>
+                    <a:stretch>
+                      <a:fillRect/>
+                    </a:stretch>
+                  </pic:blipFill>
+                  <pic:spPr bwMode="auto">
+                    <a:xfrm>
+                      <a:off x="0" y="0"/>
+                      <a:ext cx="5334000" cy="3556000"/>
+                    </a:xfrm>
+                    <a:prstGeom prst="rect">
+                      <a:avLst/>
+                    </a:prstGeom>
+                    <a:noFill/>
+                    <a:ln w="9525">
+                      <a:noFill/>
+                      <a:headEnd/>
+                      <a:tailEnd/>
+                    </a:ln>
+                  </pic:spPr>
+                </pic:pic>
+              </a:graphicData>
+            </a:graphic>
+          </wp:inline>
+        </w:drawing>
+      </w:r>
+    </w:p>
+    <w:p>
+      <w:pPr>
+        <w:pStyle w:val="SourceCode"/>
+      </w:pPr>
+      <w:r>
+        <w:rPr>
+          <w:rStyle w:val="VerbatimChar"/>
+        </w:rPr>
+        <w:t xml:space="preserve">[1] "Charting - score1  datatype is  NUMBER"</w:t>
+      </w:r>
+      <w:r>
+        <w:br w:type="textWrapping"/>
+      </w:r>
+      <w:r>
+        <w:rPr>
+          <w:rStyle w:val="VerbatimChar"/>
+        </w:rPr>
+        <w:t xml:space="preserve">Warning: Removed 11 rows containing non-finite values (stat_qq).</w:t>
+      </w:r>
+    </w:p>
+    <w:p>
+      <w:pPr>
+        <w:pStyle w:val="FirstParagraph"/>
+      </w:pPr>
+      <w:r>
+        <w:drawing>
+          <wp:inline>
+            <wp:extent cx="5334000" cy="3556000"/>
+            <wp:effectExtent b="0" l="0" r="0" t="0"/>
+            <wp:docPr descr="" id="1" name="Picture"/>
+            <a:graphic>
+              <a:graphicData uri="http://schemas.openxmlformats.org/drawingml/2006/picture">
+                <pic:pic>
+                  <pic:nvPicPr>
+                    <pic:cNvPr descr="BurrowMarkdownNew_files/figure-docx/distributions-2.png" id="0" name="Picture"/>
+                    <pic:cNvPicPr>
+                      <a:picLocks noChangeArrowheads="1" noChangeAspect="1"/>
+                    </pic:cNvPicPr>
+                  </pic:nvPicPr>
+                  <pic:blipFill>
+                    <a:blip r:embed="rId32"/>
+                    <a:stretch>
+                      <a:fillRect/>
+                    </a:stretch>
+                  </pic:blipFill>
+                  <pic:spPr bwMode="auto">
+                    <a:xfrm>
+                      <a:off x="0" y="0"/>
+                      <a:ext cx="5334000" cy="3556000"/>
+                    </a:xfrm>
+                    <a:prstGeom prst="rect">
+                      <a:avLst/>
+                    </a:prstGeom>
+                    <a:noFill/>
+                    <a:ln w="9525">
+                      <a:noFill/>
+                      <a:headEnd/>
+                      <a:tailEnd/>
+                    </a:ln>
+                  </pic:spPr>
+                </pic:pic>
+              </a:graphicData>
+            </a:graphic>
+          </wp:inline>
+        </w:drawing>
+      </w:r>
+    </w:p>
+    <w:p>
+      <w:pPr>
+        <w:pStyle w:val="SourceCode"/>
+      </w:pPr>
+      <w:r>
+        <w:rPr>
+          <w:rStyle w:val="VerbatimChar"/>
+        </w:rPr>
+        <w:t xml:space="preserve">[1] "Charting - score2  datatype is  NUMBER"</w:t>
+      </w:r>
+      <w:r>
+        <w:br w:type="textWrapping"/>
+      </w:r>
+      <w:r>
+        <w:rPr>
+          <w:rStyle w:val="VerbatimChar"/>
+        </w:rPr>
+        <w:t xml:space="preserve">Warning: Removed 12 rows containing non-finite values (stat_qq).</w:t>
+      </w:r>
+    </w:p>
+    <w:p>
+      <w:pPr>
+        <w:pStyle w:val="FirstParagraph"/>
+      </w:pPr>
+      <w:r>
+        <w:drawing>
+          <wp:inline>
+            <wp:extent cx="5334000" cy="3556000"/>
+            <wp:effectExtent b="0" l="0" r="0" t="0"/>
+            <wp:docPr descr="" id="1" name="Picture"/>
+            <a:graphic>
+              <a:graphicData uri="http://schemas.openxmlformats.org/drawingml/2006/picture">
+                <pic:pic>
+                  <pic:nvPicPr>
+                    <pic:cNvPr descr="BurrowMarkdownNew_files/figure-docx/distributions-3.png" id="0" name="Picture"/>
+                    <pic:cNvPicPr>
+                      <a:picLocks noChangeArrowheads="1" noChangeAspect="1"/>
+                    </pic:cNvPicPr>
+                  </pic:nvPicPr>
+                  <pic:blipFill>
+                    <a:blip r:embed="rId33"/>
+                    <a:stretch>
+                      <a:fillRect/>
+                    </a:stretch>
+                  </pic:blipFill>
+                  <pic:spPr bwMode="auto">
+                    <a:xfrm>
+                      <a:off x="0" y="0"/>
+                      <a:ext cx="5334000" cy="3556000"/>
+                    </a:xfrm>
+                    <a:prstGeom prst="rect">
+                      <a:avLst/>
+                    </a:prstGeom>
+                    <a:noFill/>
+                    <a:ln w="9525">
+                      <a:noFill/>
+                      <a:headEnd/>
+                      <a:tailEnd/>
+                    </a:ln>
+                  </pic:spPr>
+                </pic:pic>
+              </a:graphicData>
+            </a:graphic>
+          </wp:inline>
+        </w:drawing>
+      </w:r>
+    </w:p>
+    <w:p>
+      <w:pPr>
+        <w:pStyle w:val="SourceCode"/>
+      </w:pPr>
+      <w:r>
+        <w:rPr>
+          <w:rStyle w:val="VerbatimChar"/>
+        </w:rPr>
+        <w:t xml:space="preserve">[1] "Charting - score3  datatype is  NUMBER"</w:t>
+      </w:r>
+      <w:r>
+        <w:br w:type="textWrapping"/>
+      </w:r>
+      <w:r>
+        <w:rPr>
+          <w:rStyle w:val="VerbatimChar"/>
+        </w:rPr>
+        <w:t xml:space="preserve">Warning: Removed 9 rows containing non-finite values (stat_qq).</w:t>
+      </w:r>
+    </w:p>
+    <w:p>
+      <w:pPr>
+        <w:pStyle w:val="FirstParagraph"/>
+      </w:pPr>
+      <w:r>
+        <w:drawing>
+          <wp:inline>
+            <wp:extent cx="5334000" cy="3556000"/>
+            <wp:effectExtent b="0" l="0" r="0" t="0"/>
+            <wp:docPr descr="" id="1" name="Picture"/>
+            <a:graphic>
+              <a:graphicData uri="http://schemas.openxmlformats.org/drawingml/2006/picture">
+                <pic:pic>
+                  <pic:nvPicPr>
+                    <pic:cNvPr descr="BurrowMarkdownNew_files/figure-docx/distributions-4.png" id="0" name="Picture"/>
+                    <pic:cNvPicPr>
+                      <a:picLocks noChangeArrowheads="1" noChangeAspect="1"/>
+                    </pic:cNvPicPr>
+                  </pic:nvPicPr>
+                  <pic:blipFill>
+                    <a:blip r:embed="rId34"/>
+                    <a:stretch>
+                      <a:fillRect/>
+                    </a:stretch>
+                  </pic:blipFill>
+                  <pic:spPr bwMode="auto">
+                    <a:xfrm>
+                      <a:off x="0" y="0"/>
+                      <a:ext cx="5334000" cy="3556000"/>
+                    </a:xfrm>
+                    <a:prstGeom prst="rect">
+                      <a:avLst/>
+                    </a:prstGeom>
+                    <a:noFill/>
+                    <a:ln w="9525">
+                      <a:noFill/>
+                      <a:headEnd/>
+                      <a:tailEnd/>
+                    </a:ln>
+                  </pic:spPr>
+                </pic:pic>
+              </a:graphicData>
+            </a:graphic>
+          </wp:inline>
+        </w:drawing>
+      </w:r>
+    </w:p>
+    <w:p>
+      <w:pPr>
+        <w:pStyle w:val="SourceCode"/>
+      </w:pPr>
+      <w:r>
+        <w:rPr>
+          <w:rStyle w:val="VerbatimChar"/>
+        </w:rPr>
+        <w:t xml:space="preserve">[1] "Charting - Dist1  datatype is  NUMBER"</w:t>
+      </w:r>
+      <w:r>
+        <w:br w:type="textWrapping"/>
+      </w:r>
+      <w:r>
+        <w:rPr>
+          <w:rStyle w:val="VerbatimChar"/>
+        </w:rPr>
+        <w:t xml:space="preserve">Warning: Removed 8 rows containing non-finite values (stat_qq).</w:t>
+      </w:r>
+    </w:p>
+    <w:p>
+      <w:pPr>
+        <w:pStyle w:val="FirstParagraph"/>
+      </w:pPr>
+      <w:r>
+        <w:drawing>
+          <wp:inline>
+            <wp:extent cx="5334000" cy="3556000"/>
+            <wp:effectExtent b="0" l="0" r="0" t="0"/>
+            <wp:docPr descr="" id="1" name="Picture"/>
+            <a:graphic>
+              <a:graphicData uri="http://schemas.openxmlformats.org/drawingml/2006/picture">
+                <pic:pic>
+                  <pic:nvPicPr>
+                    <pic:cNvPr descr="BurrowMarkdownNew_files/figure-docx/distributions-5.png" id="0" name="Picture"/>
+                    <pic:cNvPicPr>
+                      <a:picLocks noChangeArrowheads="1" noChangeAspect="1"/>
+                    </pic:cNvPicPr>
+                  </pic:nvPicPr>
+                  <pic:blipFill>
+                    <a:blip r:embed="rId35"/>
+                    <a:stretch>
+                      <a:fillRect/>
+                    </a:stretch>
+                  </pic:blipFill>
+                  <pic:spPr bwMode="auto">
+                    <a:xfrm>
+                      <a:off x="0" y="0"/>
+                      <a:ext cx="5334000" cy="3556000"/>
+                    </a:xfrm>
+                    <a:prstGeom prst="rect">
+                      <a:avLst/>
+                    </a:prstGeom>
+                    <a:noFill/>
+                    <a:ln w="9525">
+                      <a:noFill/>
+                      <a:headEnd/>
+                      <a:tailEnd/>
+                    </a:ln>
+                  </pic:spPr>
+                </pic:pic>
+              </a:graphicData>
+            </a:graphic>
+          </wp:inline>
+        </w:drawing>
+      </w:r>
+    </w:p>
+    <w:p>
+      <w:pPr>
+        <w:pStyle w:val="SourceCode"/>
+      </w:pPr>
+      <w:r>
+        <w:rPr>
+          <w:rStyle w:val="VerbatimChar"/>
+        </w:rPr>
+        <w:t xml:space="preserve">[1] "Charting - Dist2  datatype is  NUMBER"</w:t>
+      </w:r>
+      <w:r>
+        <w:br w:type="textWrapping"/>
+      </w:r>
+      <w:r>
+        <w:rPr>
+          <w:rStyle w:val="VerbatimChar"/>
+        </w:rPr>
+        <w:t xml:space="preserve">Warning: Removed 7 rows containing non-finite values (stat_qq).</w:t>
+      </w:r>
+    </w:p>
+    <w:p>
+      <w:pPr>
+        <w:pStyle w:val="FirstParagraph"/>
+      </w:pPr>
+      <w:r>
+        <w:drawing>
+          <wp:inline>
+            <wp:extent cx="5334000" cy="3556000"/>
+            <wp:effectExtent b="0" l="0" r="0" t="0"/>
+            <wp:docPr descr="" id="1" name="Picture"/>
+            <a:graphic>
+              <a:graphicData uri="http://schemas.openxmlformats.org/drawingml/2006/picture">
+                <pic:pic>
+                  <pic:nvPicPr>
+                    <pic:cNvPr descr="BurrowMarkdownNew_files/figure-docx/distributions-6.png" id="0" name="Picture"/>
+                    <pic:cNvPicPr>
+                      <a:picLocks noChangeArrowheads="1" noChangeAspect="1"/>
+                    </pic:cNvPicPr>
+                  </pic:nvPicPr>
+                  <pic:blipFill>
+                    <a:blip r:embed="rId36"/>
+                    <a:stretch>
+                      <a:fillRect/>
+                    </a:stretch>
+                  </pic:blipFill>
+                  <pic:spPr bwMode="auto">
+                    <a:xfrm>
+                      <a:off x="0" y="0"/>
+                      <a:ext cx="5334000" cy="3556000"/>
+                    </a:xfrm>
+                    <a:prstGeom prst="rect">
+                      <a:avLst/>
+                    </a:prstGeom>
+                    <a:noFill/>
+                    <a:ln w="9525">
+                      <a:noFill/>
+                      <a:headEnd/>
+                      <a:tailEnd/>
+                    </a:ln>
+                  </pic:spPr>
+                </pic:pic>
+              </a:graphicData>
+            </a:graphic>
+          </wp:inline>
+        </w:drawing>
+      </w:r>
+    </w:p>
+    <w:p>
+      <w:pPr>
+        <w:pStyle w:val="SourceCode"/>
+      </w:pPr>
+      <w:r>
+        <w:rPr>
+          <w:rStyle w:val="VerbatimChar"/>
+        </w:rPr>
+        <w:t xml:space="preserve">[1] "Charting - Dist3  datatype is  DECIMALS"</w:t>
+      </w:r>
+      <w:r>
+        <w:br w:type="textWrapping"/>
+      </w:r>
+      <w:r>
+        <w:rPr>
+          <w:rStyle w:val="VerbatimChar"/>
+        </w:rPr>
+        <w:t xml:space="preserve">Warning: Removed 13 rows containing non-finite values (stat_qq).</w:t>
+      </w:r>
+    </w:p>
+    <w:p>
+      <w:pPr>
+        <w:pStyle w:val="FirstParagraph"/>
+      </w:pPr>
+      <w:r>
+        <w:drawing>
+          <wp:inline>
+            <wp:extent cx="5334000" cy="3556000"/>
+            <wp:effectExtent b="0" l="0" r="0" t="0"/>
+            <wp:docPr descr="" id="1" name="Picture"/>
+            <a:graphic>
+              <a:graphicData uri="http://schemas.openxmlformats.org/drawingml/2006/picture">
+                <pic:pic>
+                  <pic:nvPicPr>
+                    <pic:cNvPr descr="BurrowMarkdownNew_files/figure-docx/distributions-7.png" id="0" name="Picture"/>
+                    <pic:cNvPicPr>
+                      <a:picLocks noChangeArrowheads="1" noChangeAspect="1"/>
+                    </pic:cNvPicPr>
+                  </pic:nvPicPr>
+                  <pic:blipFill>
+                    <a:blip r:embed="rId37"/>
+                    <a:stretch>
+                      <a:fillRect/>
+                    </a:stretch>
+                  </pic:blipFill>
+                  <pic:spPr bwMode="auto">
+                    <a:xfrm>
+                      <a:off x="0" y="0"/>
+                      <a:ext cx="5334000" cy="3556000"/>
+                    </a:xfrm>
+                    <a:prstGeom prst="rect">
+                      <a:avLst/>
+                    </a:prstGeom>
+                    <a:noFill/>
+                    <a:ln w="9525">
+                      <a:noFill/>
+                      <a:headEnd/>
+                      <a:tailEnd/>
+                    </a:ln>
+                  </pic:spPr>
+                </pic:pic>
+              </a:graphicData>
+            </a:graphic>
+          </wp:inline>
+        </w:drawing>
+      </w:r>
+    </w:p>
+    <w:p>
+      <w:pPr>
+        <w:pStyle w:val="SourceCode"/>
+      </w:pPr>
+      <w:r>
+        <w:rPr>
+          <w:rStyle w:val="VerbatimChar"/>
+        </w:rPr>
+        <w:t xml:space="preserve">[1] "Charting - Dist4  datatype is  DECIMALS"</w:t>
+      </w:r>
+      <w:r>
+        <w:br w:type="textWrapping"/>
+      </w:r>
+      <w:r>
+        <w:rPr>
+          <w:rStyle w:val="VerbatimChar"/>
+        </w:rPr>
+        <w:t xml:space="preserve">Warning: Removed 6 rows containing non-finite values (stat_qq).</w:t>
+      </w:r>
+    </w:p>
+    <w:p>
+      <w:pPr>
+        <w:pStyle w:val="FirstParagraph"/>
+      </w:pPr>
+      <w:r>
+        <w:drawing>
+          <wp:inline>
+            <wp:extent cx="5334000" cy="3556000"/>
+            <wp:effectExtent b="0" l="0" r="0" t="0"/>
+            <wp:docPr descr="" id="1" name="Picture"/>
+            <a:graphic>
+              <a:graphicData uri="http://schemas.openxmlformats.org/drawingml/2006/picture">
+                <pic:pic>
+                  <pic:nvPicPr>
+                    <pic:cNvPr descr="BurrowMarkdownNew_files/figure-docx/distributions-8.png" id="0" name="Picture"/>
+                    <pic:cNvPicPr>
+                      <a:picLocks noChangeArrowheads="1" noChangeAspect="1"/>
+                    </pic:cNvPicPr>
+                  </pic:nvPicPr>
+                  <pic:blipFill>
+                    <a:blip r:embed="rId38"/>
+                    <a:stretch>
+                      <a:fillRect/>
+                    </a:stretch>
+                  </pic:blipFill>
+                  <pic:spPr bwMode="auto">
+                    <a:xfrm>
+                      <a:off x="0" y="0"/>
+                      <a:ext cx="5334000" cy="3556000"/>
+                    </a:xfrm>
+                    <a:prstGeom prst="rect">
+                      <a:avLst/>
+                    </a:prstGeom>
+                    <a:noFill/>
+                    <a:ln w="9525">
+                      <a:noFill/>
+                      <a:headEnd/>
+                      <a:tailEnd/>
+                    </a:ln>
+                  </pic:spPr>
+                </pic:pic>
+              </a:graphicData>
+            </a:graphic>
+          </wp:inline>
+        </w:drawing>
+      </w:r>
+    </w:p>
     <w:sectPr/>
   </w:body>
 </w:document>
@@ -689,7 +2575,7 @@
     </w:lvl>
   </w:abstractNum>
   <w:abstractNum w:abstractNumId="990">
-    <w:nsid w:val="624a0556"/>
+    <w:nsid w:val="6f1fb2a3"/>
     <w:multiLevelType w:val="multilevel"/>
     <w:lvl w:ilvl="0">
       <w:numFmt w:val="bullet"/>

</xml_diff>

<commit_message>
Final Structure, 2017 02 07 #2
</commit_message>
<xml_diff>
--- a/BurrowMarkdownNew.docx
+++ b/BurrowMarkdownNew.docx
@@ -92,7 +92,7 @@
         <w:rPr>
           <w:rStyle w:val="VerbatimChar"/>
         </w:rPr>
-        <w:t xml:space="preserve">## [1] "BURROW ... Run started : Tue Feb 07 2017, 10:07:10"</w:t>
+        <w:t xml:space="preserve">## [1] "BURROW ... Run started : Tue Feb 07 2017, 10:52:47"</w:t>
       </w:r>
       <w:r>
         <w:br w:type="textWrapping"/>
@@ -920,7 +920,7 @@
         <w:rPr>
           <w:rStyle w:val="VerbatimChar"/>
         </w:rPr>
-        <w:t xml:space="preserve">## [1] "BURROW ... Finished. Processing time : 2.9"</w:t>
+        <w:t xml:space="preserve">## [1] "BURROW ... Finished. Processing time : 2.78"</w:t>
       </w:r>
     </w:p>
     <w:p>
@@ -959,7 +959,7 @@
         <w:rPr>
           <w:rStyle w:val="VerbatimChar"/>
         </w:rPr>
-        <w:t xml:space="preserve">Burrow data created - Tue Feb 07 2017, 10:07:10</w:t>
+        <w:t xml:space="preserve">Burrow data created - Tue Feb 07 2017, 10:52:47</w:t>
       </w:r>
       <w:r>
         <w:br w:type="textWrapping"/>
@@ -1448,196 +1448,7 @@
         <w:rPr>
           <w:rStyle w:val="VerbatimChar"/>
         </w:rPr>
-        <w:t xml:space="preserve">Warning in (function (data, mapping, alignPercent = 0.6, method =</w:t>
-      </w:r>
-      <w:r>
-        <w:br w:type="textWrapping"/>
-      </w:r>
-      <w:r>
-        <w:rPr>
-          <w:rStyle w:val="VerbatimChar"/>
-        </w:rPr>
-        <w:t xml:space="preserve">"pearson", : Removed 11 rows containing missing values</w:t>
-      </w:r>
-      <w:r>
-        <w:br w:type="textWrapping"/>
-      </w:r>
-      <w:r>
-        <w:rPr>
-          <w:rStyle w:val="VerbatimChar"/>
-        </w:rPr>
-        <w:t xml:space="preserve">Warning in (function (data, mapping, alignPercent = 0.6, method =</w:t>
-      </w:r>
-      <w:r>
-        <w:br w:type="textWrapping"/>
-      </w:r>
-      <w:r>
-        <w:rPr>
-          <w:rStyle w:val="VerbatimChar"/>
-        </w:rPr>
-        <w:t xml:space="preserve">"pearson", : Removed 12 rows containing missing values</w:t>
-      </w:r>
-      <w:r>
-        <w:br w:type="textWrapping"/>
-      </w:r>
-      <w:r>
-        <w:rPr>
-          <w:rStyle w:val="VerbatimChar"/>
-        </w:rPr>
-        <w:t xml:space="preserve">Warning in (function (data, mapping, alignPercent = 0.6, method =</w:t>
-      </w:r>
-      <w:r>
-        <w:br w:type="textWrapping"/>
-      </w:r>
-      <w:r>
-        <w:rPr>
-          <w:rStyle w:val="VerbatimChar"/>
-        </w:rPr>
-        <w:t xml:space="preserve">"pearson", : Removed 9 rows containing missing values</w:t>
-      </w:r>
-      <w:r>
-        <w:br w:type="textWrapping"/>
-      </w:r>
-      <w:r>
-        <w:rPr>
-          <w:rStyle w:val="VerbatimChar"/>
-        </w:rPr>
-        <w:t xml:space="preserve">Warning: Removed 11 rows containing missing values (geom_point).</w:t>
-      </w:r>
-      <w:r>
-        <w:br w:type="textWrapping"/>
-      </w:r>
-      <w:r>
-        <w:rPr>
-          <w:rStyle w:val="VerbatimChar"/>
-        </w:rPr>
-        <w:t xml:space="preserve">Warning: Removed 11 rows containing non-finite values (stat_density).</w:t>
-      </w:r>
-      <w:r>
-        <w:br w:type="textWrapping"/>
-      </w:r>
-      <w:r>
-        <w:rPr>
-          <w:rStyle w:val="VerbatimChar"/>
-        </w:rPr>
-        <w:t xml:space="preserve">Warning in (function (data, mapping, alignPercent = 0.6, method =</w:t>
-      </w:r>
-      <w:r>
-        <w:br w:type="textWrapping"/>
-      </w:r>
-      <w:r>
-        <w:rPr>
-          <w:rStyle w:val="VerbatimChar"/>
-        </w:rPr>
-        <w:t xml:space="preserve">"pearson", : Removed 23 rows containing missing values</w:t>
-      </w:r>
-      <w:r>
-        <w:br w:type="textWrapping"/>
-      </w:r>
-      <w:r>
-        <w:rPr>
-          <w:rStyle w:val="VerbatimChar"/>
-        </w:rPr>
-        <w:t xml:space="preserve">Warning in (function (data, mapping, alignPercent = 0.6, method =</w:t>
-      </w:r>
-      <w:r>
-        <w:br w:type="textWrapping"/>
-      </w:r>
-      <w:r>
-        <w:rPr>
-          <w:rStyle w:val="VerbatimChar"/>
-        </w:rPr>
-        <w:t xml:space="preserve">"pearson", : Removed 20 rows containing missing values</w:t>
-      </w:r>
-      <w:r>
-        <w:br w:type="textWrapping"/>
-      </w:r>
-      <w:r>
-        <w:rPr>
-          <w:rStyle w:val="VerbatimChar"/>
-        </w:rPr>
-        <w:t xml:space="preserve">Warning: Removed 12 rows containing missing values (geom_point).</w:t>
-      </w:r>
-      <w:r>
-        <w:br w:type="textWrapping"/>
-      </w:r>
-      <w:r>
-        <w:rPr>
-          <w:rStyle w:val="VerbatimChar"/>
-        </w:rPr>
-        <w:t xml:space="preserve">Warning: Removed 23 rows containing missing values (geom_point).</w:t>
-      </w:r>
-      <w:r>
-        <w:br w:type="textWrapping"/>
-      </w:r>
-      <w:r>
-        <w:rPr>
-          <w:rStyle w:val="VerbatimChar"/>
-        </w:rPr>
-        <w:t xml:space="preserve">Warning: Removed 12 rows containing non-finite values (stat_density).</w:t>
-      </w:r>
-      <w:r>
-        <w:br w:type="textWrapping"/>
-      </w:r>
-      <w:r>
-        <w:rPr>
-          <w:rStyle w:val="VerbatimChar"/>
-        </w:rPr>
-        <w:t xml:space="preserve">Warning in (function (data, mapping, alignPercent = 0.6, method =</w:t>
-      </w:r>
-      <w:r>
-        <w:br w:type="textWrapping"/>
-      </w:r>
-      <w:r>
-        <w:rPr>
-          <w:rStyle w:val="VerbatimChar"/>
-        </w:rPr>
-        <w:t xml:space="preserve">"pearson", : Removed 20 rows containing missing values</w:t>
-      </w:r>
-      <w:r>
-        <w:br w:type="textWrapping"/>
-      </w:r>
-      <w:r>
-        <w:rPr>
-          <w:rStyle w:val="VerbatimChar"/>
-        </w:rPr>
-        <w:t xml:space="preserve">Warning: Removed 9 rows containing missing values (geom_point).</w:t>
-      </w:r>
-      <w:r>
-        <w:br w:type="textWrapping"/>
-      </w:r>
-      <w:r>
-        <w:rPr>
-          <w:rStyle w:val="VerbatimChar"/>
-        </w:rPr>
-        <w:t xml:space="preserve">Warning: Removed 20 rows containing missing values (geom_point).</w:t>
-      </w:r>
-      <w:r>
-        <w:br w:type="textWrapping"/>
-      </w:r>
-      <w:r>
-        <w:rPr>
-          <w:rStyle w:val="VerbatimChar"/>
-        </w:rPr>
-        <w:t xml:space="preserve"/>
-      </w:r>
-      <w:r>
-        <w:br w:type="textWrapping"/>
-      </w:r>
-      <w:r>
-        <w:rPr>
-          <w:rStyle w:val="VerbatimChar"/>
-        </w:rPr>
-        <w:t xml:space="preserve">Warning: Removed 20 rows containing missing values (geom_point).</w:t>
-      </w:r>
-      <w:r>
-        <w:br w:type="textWrapping"/>
-      </w:r>
-      <w:r>
-        <w:rPr>
-          <w:rStyle w:val="VerbatimChar"/>
-        </w:rPr>
-        <w:t xml:space="preserve">Warning: Removed 9 rows containing non-finite values (stat_density).</w:t>
+        <w:t xml:space="preserve">[1] "Correlations for numeric Variables"</w:t>
       </w:r>
     </w:p>
     <w:p>
@@ -1647,7 +1458,7 @@
       <w:r>
         <w:drawing>
           <wp:inline>
-            <wp:extent cx="4620126" cy="3696101"/>
+            <wp:extent cx="5334000" cy="3556000"/>
             <wp:effectExtent b="0" l="0" r="0" t="0"/>
             <wp:docPr descr="" id="1" name="Picture"/>
             <a:graphic>
@@ -1668,7 +1479,7 @@
                   <pic:spPr bwMode="auto">
                     <a:xfrm>
                       <a:off x="0" y="0"/>
-                      <a:ext cx="4620126" cy="3696101"/>
+                      <a:ext cx="5334000" cy="3556000"/>
                     </a:xfrm>
                     <a:prstGeom prst="rect">
                       <a:avLst/>
@@ -1686,215 +1497,10 @@
           </wp:inline>
         </w:drawing>
       </w:r>
-    </w:p>
-    <w:p>
-      <w:pPr>
-        <w:pStyle w:val="SourceCode"/>
-      </w:pPr>
-      <w:r>
-        <w:rPr>
-          <w:rStyle w:val="VerbatimChar"/>
-        </w:rPr>
-        <w:t xml:space="preserve">Warning: Removed 8 rows containing non-finite values (stat_density).</w:t>
-      </w:r>
-      <w:r>
-        <w:br w:type="textWrapping"/>
-      </w:r>
-      <w:r>
-        <w:rPr>
-          <w:rStyle w:val="VerbatimChar"/>
-        </w:rPr>
-        <w:t xml:space="preserve">Warning in (function (data, mapping, alignPercent = 0.6, method =</w:t>
-      </w:r>
-      <w:r>
-        <w:br w:type="textWrapping"/>
-      </w:r>
-      <w:r>
-        <w:rPr>
-          <w:rStyle w:val="VerbatimChar"/>
-        </w:rPr>
-        <w:t xml:space="preserve">"pearson", : Removed 15 rows containing missing values</w:t>
-      </w:r>
-      <w:r>
-        <w:br w:type="textWrapping"/>
-      </w:r>
-      <w:r>
-        <w:rPr>
-          <w:rStyle w:val="VerbatimChar"/>
-        </w:rPr>
-        <w:t xml:space="preserve">Warning in (function (data, mapping, alignPercent = 0.6, method =</w:t>
-      </w:r>
-      <w:r>
-        <w:br w:type="textWrapping"/>
-      </w:r>
-      <w:r>
-        <w:rPr>
-          <w:rStyle w:val="VerbatimChar"/>
-        </w:rPr>
-        <w:t xml:space="preserve">"pearson", : Removed 21 rows containing missing values</w:t>
-      </w:r>
-      <w:r>
-        <w:br w:type="textWrapping"/>
-      </w:r>
-      <w:r>
-        <w:rPr>
-          <w:rStyle w:val="VerbatimChar"/>
-        </w:rPr>
-        <w:t xml:space="preserve">Warning in (function (data, mapping, alignPercent = 0.6, method =</w:t>
-      </w:r>
-      <w:r>
-        <w:br w:type="textWrapping"/>
-      </w:r>
-      <w:r>
-        <w:rPr>
-          <w:rStyle w:val="VerbatimChar"/>
-        </w:rPr>
-        <w:t xml:space="preserve">"pearson", : Removed 14 rows containing missing values</w:t>
-      </w:r>
-      <w:r>
-        <w:br w:type="textWrapping"/>
-      </w:r>
-      <w:r>
-        <w:rPr>
-          <w:rStyle w:val="VerbatimChar"/>
-        </w:rPr>
-        <w:t xml:space="preserve">Warning: Removed 15 rows containing missing values (geom_point).</w:t>
-      </w:r>
-      <w:r>
-        <w:br w:type="textWrapping"/>
-      </w:r>
-      <w:r>
-        <w:rPr>
-          <w:rStyle w:val="VerbatimChar"/>
-        </w:rPr>
-        <w:t xml:space="preserve">Warning: Removed 7 rows containing non-finite values (stat_density).</w:t>
-      </w:r>
-      <w:r>
-        <w:br w:type="textWrapping"/>
-      </w:r>
-      <w:r>
-        <w:rPr>
-          <w:rStyle w:val="VerbatimChar"/>
-        </w:rPr>
-        <w:t xml:space="preserve">Warning in (function (data, mapping, alignPercent = 0.6, method =</w:t>
-      </w:r>
-      <w:r>
-        <w:br w:type="textWrapping"/>
-      </w:r>
-      <w:r>
-        <w:rPr>
-          <w:rStyle w:val="VerbatimChar"/>
-        </w:rPr>
-        <w:t xml:space="preserve">"pearson", : Removed 20 rows containing missing values</w:t>
-      </w:r>
-      <w:r>
-        <w:br w:type="textWrapping"/>
-      </w:r>
-      <w:r>
-        <w:rPr>
-          <w:rStyle w:val="VerbatimChar"/>
-        </w:rPr>
-        <w:t xml:space="preserve">Warning in (function (data, mapping, alignPercent = 0.6, method =</w:t>
-      </w:r>
-      <w:r>
-        <w:br w:type="textWrapping"/>
-      </w:r>
-      <w:r>
-        <w:rPr>
-          <w:rStyle w:val="VerbatimChar"/>
-        </w:rPr>
-        <w:t xml:space="preserve">"pearson", : Removed 12 rows containing missing values</w:t>
-      </w:r>
-      <w:r>
-        <w:br w:type="textWrapping"/>
-      </w:r>
-      <w:r>
-        <w:rPr>
-          <w:rStyle w:val="VerbatimChar"/>
-        </w:rPr>
-        <w:t xml:space="preserve">Warning: Removed 21 rows containing missing values (geom_point).</w:t>
-      </w:r>
-      <w:r>
-        <w:br w:type="textWrapping"/>
-      </w:r>
-      <w:r>
-        <w:rPr>
-          <w:rStyle w:val="VerbatimChar"/>
-        </w:rPr>
-        <w:t xml:space="preserve">Warning: Removed 20 rows containing missing values (geom_point).</w:t>
-      </w:r>
-      <w:r>
-        <w:br w:type="textWrapping"/>
-      </w:r>
-      <w:r>
-        <w:rPr>
-          <w:rStyle w:val="VerbatimChar"/>
-        </w:rPr>
-        <w:t xml:space="preserve">Warning: Removed 13 rows containing non-finite values (stat_density).</w:t>
-      </w:r>
-      <w:r>
-        <w:br w:type="textWrapping"/>
-      </w:r>
-      <w:r>
-        <w:rPr>
-          <w:rStyle w:val="VerbatimChar"/>
-        </w:rPr>
-        <w:t xml:space="preserve">Warning in (function (data, mapping, alignPercent = 0.6, method =</w:t>
-      </w:r>
-      <w:r>
-        <w:br w:type="textWrapping"/>
-      </w:r>
-      <w:r>
-        <w:rPr>
-          <w:rStyle w:val="VerbatimChar"/>
-        </w:rPr>
-        <w:t xml:space="preserve">"pearson", : Removed 19 rows containing missing values</w:t>
-      </w:r>
-      <w:r>
-        <w:br w:type="textWrapping"/>
-      </w:r>
-      <w:r>
-        <w:rPr>
-          <w:rStyle w:val="VerbatimChar"/>
-        </w:rPr>
-        <w:t xml:space="preserve">Warning: Removed 14 rows containing missing values (geom_point).</w:t>
-      </w:r>
-      <w:r>
-        <w:br w:type="textWrapping"/>
-      </w:r>
-      <w:r>
-        <w:rPr>
-          <w:rStyle w:val="VerbatimChar"/>
-        </w:rPr>
-        <w:t xml:space="preserve">Warning: Removed 12 rows containing missing values (geom_point).</w:t>
-      </w:r>
-      <w:r>
-        <w:br w:type="textWrapping"/>
-      </w:r>
-      <w:r>
-        <w:rPr>
-          <w:rStyle w:val="VerbatimChar"/>
-        </w:rPr>
-        <w:t xml:space="preserve">Warning: Removed 19 rows containing missing values (geom_point).</w:t>
-      </w:r>
-      <w:r>
-        <w:br w:type="textWrapping"/>
-      </w:r>
-      <w:r>
-        <w:rPr>
-          <w:rStyle w:val="VerbatimChar"/>
-        </w:rPr>
-        <w:t xml:space="preserve">Warning: Removed 6 rows containing non-finite values (stat_density).</w:t>
-      </w:r>
-    </w:p>
-    <w:p>
-      <w:pPr>
-        <w:pStyle w:val="FirstParagraph"/>
-      </w:pPr>
       <w:r>
         <w:drawing>
           <wp:inline>
-            <wp:extent cx="4620126" cy="3696101"/>
+            <wp:extent cx="5334000" cy="3556000"/>
             <wp:effectExtent b="0" l="0" r="0" t="0"/>
             <wp:docPr descr="" id="1" name="Picture"/>
             <a:graphic>
@@ -1915,7 +1521,7 @@
                   <pic:spPr bwMode="auto">
                     <a:xfrm>
                       <a:off x="0" y="0"/>
-                      <a:ext cx="4620126" cy="3696101"/>
+                      <a:ext cx="5334000" cy="3556000"/>
                     </a:xfrm>
                     <a:prstGeom prst="rect">
                       <a:avLst/>
@@ -1934,28 +1540,6 @@
         </w:drawing>
       </w:r>
       <w:r>
-        <w:t xml:space="preserve"> </w:t>
-      </w:r>
-      <w:r>
-        <w:t xml:space="preserve">## Variable analysis - distributions and outliers for numeric variables</w:t>
-      </w:r>
-    </w:p>
-    <w:p>
-      <w:pPr>
-        <w:pStyle w:val="SourceCode"/>
-      </w:pPr>
-      <w:r>
-        <w:rPr>
-          <w:rStyle w:val="VerbatimChar"/>
-        </w:rPr>
-        <w:t xml:space="preserve">[1] "Charting - ID  datatype is  NUMBER"</w:t>
-      </w:r>
-    </w:p>
-    <w:p>
-      <w:pPr>
-        <w:pStyle w:val="FirstParagraph"/>
-      </w:pPr>
-      <w:r>
         <w:drawing>
           <wp:inline>
             <wp:extent cx="5334000" cy="3556000"/>
@@ -1965,7 +1549,7 @@
               <a:graphicData uri="http://schemas.openxmlformats.org/drawingml/2006/picture">
                 <pic:pic>
                   <pic:nvPicPr>
-                    <pic:cNvPr descr="BurrowMarkdownNew_files/figure-docx/distributions-1.png" id="0" name="Picture"/>
+                    <pic:cNvPr descr="BurrowMarkdownNew_files/figure-docx/correlations-3.png" id="0" name="Picture"/>
                     <pic:cNvPicPr>
                       <a:picLocks noChangeArrowheads="1" noChangeAspect="1"/>
                     </pic:cNvPicPr>
@@ -2000,22 +1584,23 @@
     </w:p>
     <w:p>
       <w:pPr>
+        <w:pStyle w:val="Heading2"/>
+      </w:pPr>
+      <w:bookmarkStart w:id="32" w:name="variable-analysis---distributions-and-outliers-for-numeric-variables"/>
+      <w:bookmarkEnd w:id="32"/>
+      <w:r>
+        <w:t xml:space="preserve">Variable analysis - distributions and outliers for numeric variables</w:t>
+      </w:r>
+    </w:p>
+    <w:p>
+      <w:pPr>
         <w:pStyle w:val="SourceCode"/>
       </w:pPr>
       <w:r>
         <w:rPr>
           <w:rStyle w:val="VerbatimChar"/>
         </w:rPr>
-        <w:t xml:space="preserve">[1] "Charting - score1  datatype is  NUMBER"</w:t>
-      </w:r>
-      <w:r>
-        <w:br w:type="textWrapping"/>
-      </w:r>
-      <w:r>
-        <w:rPr>
-          <w:rStyle w:val="VerbatimChar"/>
-        </w:rPr>
-        <w:t xml:space="preserve">Warning: Removed 11 rows containing non-finite values (stat_qq).</w:t>
+        <w:t xml:space="preserve">[1] "Charting - ID  datatype is  NUMBER"</w:t>
       </w:r>
     </w:p>
     <w:p>
@@ -2032,74 +1617,7 @@
               <a:graphicData uri="http://schemas.openxmlformats.org/drawingml/2006/picture">
                 <pic:pic>
                   <pic:nvPicPr>
-                    <pic:cNvPr descr="BurrowMarkdownNew_files/figure-docx/distributions-2.png" id="0" name="Picture"/>
-                    <pic:cNvPicPr>
-                      <a:picLocks noChangeArrowheads="1" noChangeAspect="1"/>
-                    </pic:cNvPicPr>
-                  </pic:nvPicPr>
-                  <pic:blipFill>
-                    <a:blip r:embed="rId32"/>
-                    <a:stretch>
-                      <a:fillRect/>
-                    </a:stretch>
-                  </pic:blipFill>
-                  <pic:spPr bwMode="auto">
-                    <a:xfrm>
-                      <a:off x="0" y="0"/>
-                      <a:ext cx="5334000" cy="3556000"/>
-                    </a:xfrm>
-                    <a:prstGeom prst="rect">
-                      <a:avLst/>
-                    </a:prstGeom>
-                    <a:noFill/>
-                    <a:ln w="9525">
-                      <a:noFill/>
-                      <a:headEnd/>
-                      <a:tailEnd/>
-                    </a:ln>
-                  </pic:spPr>
-                </pic:pic>
-              </a:graphicData>
-            </a:graphic>
-          </wp:inline>
-        </w:drawing>
-      </w:r>
-    </w:p>
-    <w:p>
-      <w:pPr>
-        <w:pStyle w:val="SourceCode"/>
-      </w:pPr>
-      <w:r>
-        <w:rPr>
-          <w:rStyle w:val="VerbatimChar"/>
-        </w:rPr>
-        <w:t xml:space="preserve">[1] "Charting - score2  datatype is  NUMBER"</w:t>
-      </w:r>
-      <w:r>
-        <w:br w:type="textWrapping"/>
-      </w:r>
-      <w:r>
-        <w:rPr>
-          <w:rStyle w:val="VerbatimChar"/>
-        </w:rPr>
-        <w:t xml:space="preserve">Warning: Removed 12 rows containing non-finite values (stat_qq).</w:t>
-      </w:r>
-    </w:p>
-    <w:p>
-      <w:pPr>
-        <w:pStyle w:val="FirstParagraph"/>
-      </w:pPr>
-      <w:r>
-        <w:drawing>
-          <wp:inline>
-            <wp:extent cx="5334000" cy="3556000"/>
-            <wp:effectExtent b="0" l="0" r="0" t="0"/>
-            <wp:docPr descr="" id="1" name="Picture"/>
-            <a:graphic>
-              <a:graphicData uri="http://schemas.openxmlformats.org/drawingml/2006/picture">
-                <pic:pic>
-                  <pic:nvPicPr>
-                    <pic:cNvPr descr="BurrowMarkdownNew_files/figure-docx/distributions-3.png" id="0" name="Picture"/>
+                    <pic:cNvPr descr="BurrowMarkdownNew_files/figure-docx/outliers-1.png" id="0" name="Picture"/>
                     <pic:cNvPicPr>
                       <a:picLocks noChangeArrowheads="1" noChangeAspect="1"/>
                     </pic:cNvPicPr>
@@ -2140,16 +1658,16 @@
         <w:rPr>
           <w:rStyle w:val="VerbatimChar"/>
         </w:rPr>
-        <w:t xml:space="preserve">[1] "Charting - score3  datatype is  NUMBER"</w:t>
-      </w:r>
-      <w:r>
-        <w:br w:type="textWrapping"/>
-      </w:r>
-      <w:r>
-        <w:rPr>
-          <w:rStyle w:val="VerbatimChar"/>
-        </w:rPr>
-        <w:t xml:space="preserve">Warning: Removed 9 rows containing non-finite values (stat_qq).</w:t>
+        <w:t xml:space="preserve">[1] "Charting - score1  datatype is  NUMBER"</w:t>
+      </w:r>
+      <w:r>
+        <w:br w:type="textWrapping"/>
+      </w:r>
+      <w:r>
+        <w:rPr>
+          <w:rStyle w:val="VerbatimChar"/>
+        </w:rPr>
+        <w:t xml:space="preserve">Warning: Removed 11 rows containing non-finite values (stat_qq).</w:t>
       </w:r>
     </w:p>
     <w:p>
@@ -2166,7 +1684,7 @@
               <a:graphicData uri="http://schemas.openxmlformats.org/drawingml/2006/picture">
                 <pic:pic>
                   <pic:nvPicPr>
-                    <pic:cNvPr descr="BurrowMarkdownNew_files/figure-docx/distributions-4.png" id="0" name="Picture"/>
+                    <pic:cNvPr descr="BurrowMarkdownNew_files/figure-docx/outliers-2.png" id="0" name="Picture"/>
                     <pic:cNvPicPr>
                       <a:picLocks noChangeArrowheads="1" noChangeAspect="1"/>
                     </pic:cNvPicPr>
@@ -2207,16 +1725,16 @@
         <w:rPr>
           <w:rStyle w:val="VerbatimChar"/>
         </w:rPr>
-        <w:t xml:space="preserve">[1] "Charting - Dist1  datatype is  NUMBER"</w:t>
-      </w:r>
-      <w:r>
-        <w:br w:type="textWrapping"/>
-      </w:r>
-      <w:r>
-        <w:rPr>
-          <w:rStyle w:val="VerbatimChar"/>
-        </w:rPr>
-        <w:t xml:space="preserve">Warning: Removed 8 rows containing non-finite values (stat_qq).</w:t>
+        <w:t xml:space="preserve">[1] "Charting - score2  datatype is  NUMBER"</w:t>
+      </w:r>
+      <w:r>
+        <w:br w:type="textWrapping"/>
+      </w:r>
+      <w:r>
+        <w:rPr>
+          <w:rStyle w:val="VerbatimChar"/>
+        </w:rPr>
+        <w:t xml:space="preserve">Warning: Removed 12 rows containing non-finite values (stat_qq).</w:t>
       </w:r>
     </w:p>
     <w:p>
@@ -2233,7 +1751,7 @@
               <a:graphicData uri="http://schemas.openxmlformats.org/drawingml/2006/picture">
                 <pic:pic>
                   <pic:nvPicPr>
-                    <pic:cNvPr descr="BurrowMarkdownNew_files/figure-docx/distributions-5.png" id="0" name="Picture"/>
+                    <pic:cNvPr descr="BurrowMarkdownNew_files/figure-docx/outliers-3.png" id="0" name="Picture"/>
                     <pic:cNvPicPr>
                       <a:picLocks noChangeArrowheads="1" noChangeAspect="1"/>
                     </pic:cNvPicPr>
@@ -2274,16 +1792,16 @@
         <w:rPr>
           <w:rStyle w:val="VerbatimChar"/>
         </w:rPr>
-        <w:t xml:space="preserve">[1] "Charting - Dist2  datatype is  NUMBER"</w:t>
-      </w:r>
-      <w:r>
-        <w:br w:type="textWrapping"/>
-      </w:r>
-      <w:r>
-        <w:rPr>
-          <w:rStyle w:val="VerbatimChar"/>
-        </w:rPr>
-        <w:t xml:space="preserve">Warning: Removed 7 rows containing non-finite values (stat_qq).</w:t>
+        <w:t xml:space="preserve">[1] "Charting - score3  datatype is  NUMBER"</w:t>
+      </w:r>
+      <w:r>
+        <w:br w:type="textWrapping"/>
+      </w:r>
+      <w:r>
+        <w:rPr>
+          <w:rStyle w:val="VerbatimChar"/>
+        </w:rPr>
+        <w:t xml:space="preserve">Warning: Removed 9 rows containing non-finite values (stat_qq).</w:t>
       </w:r>
     </w:p>
     <w:p>
@@ -2300,7 +1818,7 @@
               <a:graphicData uri="http://schemas.openxmlformats.org/drawingml/2006/picture">
                 <pic:pic>
                   <pic:nvPicPr>
-                    <pic:cNvPr descr="BurrowMarkdownNew_files/figure-docx/distributions-6.png" id="0" name="Picture"/>
+                    <pic:cNvPr descr="BurrowMarkdownNew_files/figure-docx/outliers-4.png" id="0" name="Picture"/>
                     <pic:cNvPicPr>
                       <a:picLocks noChangeArrowheads="1" noChangeAspect="1"/>
                     </pic:cNvPicPr>
@@ -2341,16 +1859,16 @@
         <w:rPr>
           <w:rStyle w:val="VerbatimChar"/>
         </w:rPr>
-        <w:t xml:space="preserve">[1] "Charting - Dist3  datatype is  DECIMALS"</w:t>
-      </w:r>
-      <w:r>
-        <w:br w:type="textWrapping"/>
-      </w:r>
-      <w:r>
-        <w:rPr>
-          <w:rStyle w:val="VerbatimChar"/>
-        </w:rPr>
-        <w:t xml:space="preserve">Warning: Removed 13 rows containing non-finite values (stat_qq).</w:t>
+        <w:t xml:space="preserve">[1] "Charting - Dist1  datatype is  NUMBER"</w:t>
+      </w:r>
+      <w:r>
+        <w:br w:type="textWrapping"/>
+      </w:r>
+      <w:r>
+        <w:rPr>
+          <w:rStyle w:val="VerbatimChar"/>
+        </w:rPr>
+        <w:t xml:space="preserve">Warning: Removed 8 rows containing non-finite values (stat_qq).</w:t>
       </w:r>
     </w:p>
     <w:p>
@@ -2367,7 +1885,7 @@
               <a:graphicData uri="http://schemas.openxmlformats.org/drawingml/2006/picture">
                 <pic:pic>
                   <pic:nvPicPr>
-                    <pic:cNvPr descr="BurrowMarkdownNew_files/figure-docx/distributions-7.png" id="0" name="Picture"/>
+                    <pic:cNvPr descr="BurrowMarkdownNew_files/figure-docx/outliers-5.png" id="0" name="Picture"/>
                     <pic:cNvPicPr>
                       <a:picLocks noChangeArrowheads="1" noChangeAspect="1"/>
                     </pic:cNvPicPr>
@@ -2408,16 +1926,16 @@
         <w:rPr>
           <w:rStyle w:val="VerbatimChar"/>
         </w:rPr>
-        <w:t xml:space="preserve">[1] "Charting - Dist4  datatype is  DECIMALS"</w:t>
-      </w:r>
-      <w:r>
-        <w:br w:type="textWrapping"/>
-      </w:r>
-      <w:r>
-        <w:rPr>
-          <w:rStyle w:val="VerbatimChar"/>
-        </w:rPr>
-        <w:t xml:space="preserve">Warning: Removed 6 rows containing non-finite values (stat_qq).</w:t>
+        <w:t xml:space="preserve">[1] "Charting - Dist2  datatype is  NUMBER"</w:t>
+      </w:r>
+      <w:r>
+        <w:br w:type="textWrapping"/>
+      </w:r>
+      <w:r>
+        <w:rPr>
+          <w:rStyle w:val="VerbatimChar"/>
+        </w:rPr>
+        <w:t xml:space="preserve">Warning: Removed 7 rows containing non-finite values (stat_qq).</w:t>
       </w:r>
     </w:p>
     <w:p>
@@ -2434,7 +1952,7 @@
               <a:graphicData uri="http://schemas.openxmlformats.org/drawingml/2006/picture">
                 <pic:pic>
                   <pic:nvPicPr>
-                    <pic:cNvPr descr="BurrowMarkdownNew_files/figure-docx/distributions-8.png" id="0" name="Picture"/>
+                    <pic:cNvPr descr="BurrowMarkdownNew_files/figure-docx/outliers-6.png" id="0" name="Picture"/>
                     <pic:cNvPicPr>
                       <a:picLocks noChangeArrowheads="1" noChangeAspect="1"/>
                     </pic:cNvPicPr>
@@ -2467,6 +1985,140 @@
         </w:drawing>
       </w:r>
     </w:p>
+    <w:p>
+      <w:pPr>
+        <w:pStyle w:val="SourceCode"/>
+      </w:pPr>
+      <w:r>
+        <w:rPr>
+          <w:rStyle w:val="VerbatimChar"/>
+        </w:rPr>
+        <w:t xml:space="preserve">[1] "Charting - Dist3  datatype is  DECIMALS"</w:t>
+      </w:r>
+      <w:r>
+        <w:br w:type="textWrapping"/>
+      </w:r>
+      <w:r>
+        <w:rPr>
+          <w:rStyle w:val="VerbatimChar"/>
+        </w:rPr>
+        <w:t xml:space="preserve">Warning: Removed 13 rows containing non-finite values (stat_qq).</w:t>
+      </w:r>
+    </w:p>
+    <w:p>
+      <w:pPr>
+        <w:pStyle w:val="FirstParagraph"/>
+      </w:pPr>
+      <w:r>
+        <w:drawing>
+          <wp:inline>
+            <wp:extent cx="5334000" cy="3556000"/>
+            <wp:effectExtent b="0" l="0" r="0" t="0"/>
+            <wp:docPr descr="" id="1" name="Picture"/>
+            <a:graphic>
+              <a:graphicData uri="http://schemas.openxmlformats.org/drawingml/2006/picture">
+                <pic:pic>
+                  <pic:nvPicPr>
+                    <pic:cNvPr descr="BurrowMarkdownNew_files/figure-docx/outliers-7.png" id="0" name="Picture"/>
+                    <pic:cNvPicPr>
+                      <a:picLocks noChangeArrowheads="1" noChangeAspect="1"/>
+                    </pic:cNvPicPr>
+                  </pic:nvPicPr>
+                  <pic:blipFill>
+                    <a:blip r:embed="rId39"/>
+                    <a:stretch>
+                      <a:fillRect/>
+                    </a:stretch>
+                  </pic:blipFill>
+                  <pic:spPr bwMode="auto">
+                    <a:xfrm>
+                      <a:off x="0" y="0"/>
+                      <a:ext cx="5334000" cy="3556000"/>
+                    </a:xfrm>
+                    <a:prstGeom prst="rect">
+                      <a:avLst/>
+                    </a:prstGeom>
+                    <a:noFill/>
+                    <a:ln w="9525">
+                      <a:noFill/>
+                      <a:headEnd/>
+                      <a:tailEnd/>
+                    </a:ln>
+                  </pic:spPr>
+                </pic:pic>
+              </a:graphicData>
+            </a:graphic>
+          </wp:inline>
+        </w:drawing>
+      </w:r>
+    </w:p>
+    <w:p>
+      <w:pPr>
+        <w:pStyle w:val="SourceCode"/>
+      </w:pPr>
+      <w:r>
+        <w:rPr>
+          <w:rStyle w:val="VerbatimChar"/>
+        </w:rPr>
+        <w:t xml:space="preserve">[1] "Charting - Dist4  datatype is  DECIMALS"</w:t>
+      </w:r>
+      <w:r>
+        <w:br w:type="textWrapping"/>
+      </w:r>
+      <w:r>
+        <w:rPr>
+          <w:rStyle w:val="VerbatimChar"/>
+        </w:rPr>
+        <w:t xml:space="preserve">Warning: Removed 6 rows containing non-finite values (stat_qq).</w:t>
+      </w:r>
+    </w:p>
+    <w:p>
+      <w:pPr>
+        <w:pStyle w:val="FirstParagraph"/>
+      </w:pPr>
+      <w:r>
+        <w:drawing>
+          <wp:inline>
+            <wp:extent cx="5334000" cy="3556000"/>
+            <wp:effectExtent b="0" l="0" r="0" t="0"/>
+            <wp:docPr descr="" id="1" name="Picture"/>
+            <a:graphic>
+              <a:graphicData uri="http://schemas.openxmlformats.org/drawingml/2006/picture">
+                <pic:pic>
+                  <pic:nvPicPr>
+                    <pic:cNvPr descr="BurrowMarkdownNew_files/figure-docx/outliers-8.png" id="0" name="Picture"/>
+                    <pic:cNvPicPr>
+                      <a:picLocks noChangeArrowheads="1" noChangeAspect="1"/>
+                    </pic:cNvPicPr>
+                  </pic:nvPicPr>
+                  <pic:blipFill>
+                    <a:blip r:embed="rId40"/>
+                    <a:stretch>
+                      <a:fillRect/>
+                    </a:stretch>
+                  </pic:blipFill>
+                  <pic:spPr bwMode="auto">
+                    <a:xfrm>
+                      <a:off x="0" y="0"/>
+                      <a:ext cx="5334000" cy="3556000"/>
+                    </a:xfrm>
+                    <a:prstGeom prst="rect">
+                      <a:avLst/>
+                    </a:prstGeom>
+                    <a:noFill/>
+                    <a:ln w="9525">
+                      <a:noFill/>
+                      <a:headEnd/>
+                      <a:tailEnd/>
+                    </a:ln>
+                  </pic:spPr>
+                </pic:pic>
+              </a:graphicData>
+            </a:graphic>
+          </wp:inline>
+        </w:drawing>
+      </w:r>
+    </w:p>
     <w:sectPr/>
   </w:body>
 </w:document>
@@ -2575,7 +2227,7 @@
     </w:lvl>
   </w:abstractNum>
   <w:abstractNum w:abstractNumId="990">
-    <w:nsid w:val="6f1fb2a3"/>
+    <w:nsid w:val="13e71ed2"/>
     <w:multiLevelType w:val="multilevel"/>
     <w:lvl w:ilvl="0">
       <w:numFmt w:val="bullet"/>

</xml_diff>